<commit_message>
+ Wan_uniform value for the function_type parameter
</commit_message>
<xml_diff>
--- a/doc/Creating_an_inversion_scenario_file.docx
+++ b/doc/Creating_an_inversion_scenario_file.docx
@@ -1,6 +1,6 @@
 
 <file path=word/document.xml><?xml version="1.0" encoding="utf-8"?>
-<w:document xmlns:wpc="http://schemas.microsoft.com/office/word/2010/wordprocessingCanvas" xmlns:cx="http://schemas.microsoft.com/office/drawing/2014/chartex" xmlns:mc="http://schemas.openxmlformats.org/markup-compatibility/2006" xmlns:o="urn:schemas-microsoft-com:office:office" xmlns:r="http://schemas.openxmlformats.org/officeDocument/2006/relationships" xmlns:m="http://schemas.openxmlformats.org/officeDocument/2006/math" xmlns:v="urn:schemas-microsoft-com:vml" xmlns:wp14="http://schemas.microsoft.com/office/word/2010/wordprocessingDrawing" xmlns:wp="http://schemas.openxmlformats.org/drawingml/2006/wordprocessingDrawing" xmlns:w10="urn:schemas-microsoft-com:office:word" xmlns:w="http://schemas.openxmlformats.org/wordprocessingml/2006/main" xmlns:w14="http://schemas.microsoft.com/office/word/2010/wordml" xmlns:w15="http://schemas.microsoft.com/office/word/2012/wordml" xmlns:w16se="http://schemas.microsoft.com/office/word/2015/wordml/symex" xmlns:wpg="http://schemas.microsoft.com/office/word/2010/wordprocessingGroup" xmlns:wpi="http://schemas.microsoft.com/office/word/2010/wordprocessingInk" xmlns:wne="http://schemas.microsoft.com/office/word/2006/wordml" xmlns:wps="http://schemas.microsoft.com/office/word/2010/wordprocessingShape" mc:Ignorable="w14 w15 w16se wp14">
+<w:document xmlns:wpc="http://schemas.microsoft.com/office/word/2010/wordprocessingCanvas" xmlns:cx="http://schemas.microsoft.com/office/drawing/2014/chartex" xmlns:cx1="http://schemas.microsoft.com/office/drawing/2015/9/8/chartex" xmlns:cx2="http://schemas.microsoft.com/office/drawing/2015/10/21/chartex" xmlns:cx3="http://schemas.microsoft.com/office/drawing/2016/5/9/chartex" xmlns:cx4="http://schemas.microsoft.com/office/drawing/2016/5/10/chartex" xmlns:cx5="http://schemas.microsoft.com/office/drawing/2016/5/11/chartex" xmlns:cx6="http://schemas.microsoft.com/office/drawing/2016/5/12/chartex" xmlns:cx7="http://schemas.microsoft.com/office/drawing/2016/5/13/chartex" xmlns:cx8="http://schemas.microsoft.com/office/drawing/2016/5/14/chartex" xmlns:mc="http://schemas.openxmlformats.org/markup-compatibility/2006" xmlns:aink="http://schemas.microsoft.com/office/drawing/2016/ink" xmlns:am3d="http://schemas.microsoft.com/office/drawing/2017/model3d" xmlns:o="urn:schemas-microsoft-com:office:office" xmlns:r="http://schemas.openxmlformats.org/officeDocument/2006/relationships" xmlns:m="http://schemas.openxmlformats.org/officeDocument/2006/math" xmlns:v="urn:schemas-microsoft-com:vml" xmlns:wp14="http://schemas.microsoft.com/office/word/2010/wordprocessingDrawing" xmlns:wp="http://schemas.openxmlformats.org/drawingml/2006/wordprocessingDrawing" xmlns:w10="urn:schemas-microsoft-com:office:word" xmlns:w="http://schemas.openxmlformats.org/wordprocessingml/2006/main" xmlns:w14="http://schemas.microsoft.com/office/word/2010/wordml" xmlns:w15="http://schemas.microsoft.com/office/word/2012/wordml" xmlns:w16cid="http://schemas.microsoft.com/office/word/2016/wordml/cid" xmlns:w16se="http://schemas.microsoft.com/office/word/2015/wordml/symex" xmlns:wpg="http://schemas.microsoft.com/office/word/2010/wordprocessingGroup" xmlns:wpi="http://schemas.microsoft.com/office/word/2010/wordprocessingInk" xmlns:wne="http://schemas.microsoft.com/office/word/2006/wordml" xmlns:wps="http://schemas.microsoft.com/office/word/2010/wordprocessingShape" mc:Ignorable="w14 w15 w16se w16cid wp14">
   <w:body>
     <w:p>
       <w:pPr>
@@ -180,10 +180,10 @@
         <w:tblLook w:val="04A0" w:firstRow="1" w:lastRow="0" w:firstColumn="1" w:lastColumn="0" w:noHBand="0" w:noVBand="1"/>
       </w:tblPr>
       <w:tblGrid>
-        <w:gridCol w:w="1980"/>
-        <w:gridCol w:w="5074"/>
-        <w:gridCol w:w="1048"/>
-        <w:gridCol w:w="1243"/>
+        <w:gridCol w:w="1912"/>
+        <w:gridCol w:w="4373"/>
+        <w:gridCol w:w="1857"/>
+        <w:gridCol w:w="1203"/>
       </w:tblGrid>
       <w:tr>
         <w:tc>
@@ -514,14 +514,25 @@
                 <w:lang w:val="en-US"/>
               </w:rPr>
             </w:pPr>
-            <w:r>
-              <w:rPr>
-                <w:rFonts w:ascii="Times New Roman" w:hAnsi="Times New Roman" w:cs="Times New Roman"/>
-                <w:sz w:val="28"/>
-                <w:szCs w:val="28"/>
-                <w:lang w:val="en-US"/>
-              </w:rPr>
-              <w:t>R</w:t>
+            <w:proofErr w:type="spellStart"/>
+            <w:r>
+              <w:rPr>
+                <w:rFonts w:ascii="Times New Roman" w:hAnsi="Times New Roman" w:cs="Times New Roman"/>
+                <w:sz w:val="28"/>
+                <w:szCs w:val="28"/>
+                <w:lang w:val="en-US"/>
+              </w:rPr>
+              <w:t>function_type</w:t>
+            </w:r>
+            <w:proofErr w:type="spellEnd"/>
+            <w:r>
+              <w:rPr>
+                <w:rFonts w:ascii="Times New Roman" w:hAnsi="Times New Roman" w:cs="Times New Roman"/>
+                <w:sz w:val="28"/>
+                <w:szCs w:val="28"/>
+                <w:lang w:val="en-US"/>
+              </w:rPr>
+              <w:t xml:space="preserve"> </w:t>
             </w:r>
           </w:p>
         </w:tc>
@@ -546,8 +557,10 @@
                 <w:szCs w:val="28"/>
                 <w:lang w:val="en-US"/>
               </w:rPr>
-              <w:t>source-receiver range</w:t>
-            </w:r>
+              <w:t>Type of the residual function</w:t>
+            </w:r>
+            <w:bookmarkStart w:id="0" w:name="_GoBack"/>
+            <w:bookmarkEnd w:id="0"/>
           </w:p>
         </w:tc>
         <w:tc>
@@ -571,7 +584,85 @@
                 <w:szCs w:val="28"/>
                 <w:lang w:val="en-US"/>
               </w:rPr>
-              <w:t>m</w:t>
+              <w:t>uniform</w:t>
+            </w:r>
+            <w:r>
+              <w:rPr>
+                <w:rFonts w:ascii="Times New Roman" w:hAnsi="Times New Roman" w:cs="Times New Roman"/>
+                <w:sz w:val="28"/>
+                <w:szCs w:val="28"/>
+                <w:lang w:val="en-US"/>
+              </w:rPr>
+              <w:t xml:space="preserve">, unifrom2, </w:t>
+            </w:r>
+            <w:proofErr w:type="spellStart"/>
+            <w:r>
+              <w:rPr>
+                <w:rFonts w:ascii="Times New Roman" w:hAnsi="Times New Roman" w:cs="Times New Roman"/>
+                <w:sz w:val="28"/>
+                <w:szCs w:val="28"/>
+                <w:lang w:val="en-US"/>
+              </w:rPr>
+              <w:t>Wan_uniform</w:t>
+            </w:r>
+            <w:proofErr w:type="spellEnd"/>
+            <w:r>
+              <w:rPr>
+                <w:rFonts w:ascii="Times New Roman" w:hAnsi="Times New Roman" w:cs="Times New Roman"/>
+                <w:sz w:val="28"/>
+                <w:szCs w:val="28"/>
+                <w:lang w:val="en-US"/>
+              </w:rPr>
+              <w:t>,</w:t>
+            </w:r>
+          </w:p>
+          <w:p>
+            <w:pPr>
+              <w:jc w:val="both"/>
+              <w:rPr>
+                <w:rFonts w:ascii="Times New Roman" w:hAnsi="Times New Roman" w:cs="Times New Roman"/>
+                <w:sz w:val="28"/>
+                <w:szCs w:val="28"/>
+                <w:lang w:val="en-US"/>
+              </w:rPr>
+            </w:pPr>
+            <w:r>
+              <w:rPr>
+                <w:rFonts w:ascii="Times New Roman" w:hAnsi="Times New Roman" w:cs="Times New Roman"/>
+                <w:sz w:val="28"/>
+                <w:szCs w:val="28"/>
+                <w:lang w:val="en-US"/>
+              </w:rPr>
+              <w:t>weighted,</w:t>
+            </w:r>
+          </w:p>
+          <w:p>
+            <w:pPr>
+              <w:jc w:val="both"/>
+              <w:rPr>
+                <w:rFonts w:ascii="Times New Roman" w:hAnsi="Times New Roman" w:cs="Times New Roman"/>
+                <w:sz w:val="28"/>
+                <w:szCs w:val="28"/>
+                <w:lang w:val="en-US"/>
+              </w:rPr>
+            </w:pPr>
+            <w:r>
+              <w:rPr>
+                <w:rFonts w:ascii="Times New Roman" w:hAnsi="Times New Roman" w:cs="Times New Roman"/>
+                <w:sz w:val="28"/>
+                <w:szCs w:val="28"/>
+                <w:lang w:val="en-US"/>
+              </w:rPr>
+              <w:t>weighted</w:t>
+            </w:r>
+            <w:r>
+              <w:rPr>
+                <w:rFonts w:ascii="Times New Roman" w:hAnsi="Times New Roman" w:cs="Times New Roman"/>
+                <w:sz w:val="28"/>
+                <w:szCs w:val="28"/>
+                <w:lang w:val="en-US"/>
+              </w:rPr>
+              <w:t>2</w:t>
             </w:r>
           </w:p>
         </w:tc>
@@ -596,7 +687,7 @@
                 <w:szCs w:val="28"/>
                 <w:lang w:val="en-US"/>
               </w:rPr>
-              <w:t>yes</w:t>
+              <w:t>no</w:t>
             </w:r>
           </w:p>
         </w:tc>
@@ -616,17 +707,15 @@
                 <w:lang w:val="en-US"/>
               </w:rPr>
             </w:pPr>
-            <w:proofErr w:type="spellStart"/>
-            <w:r>
-              <w:rPr>
-                <w:rFonts w:ascii="Times New Roman" w:hAnsi="Times New Roman" w:cs="Times New Roman"/>
-                <w:sz w:val="28"/>
-                <w:szCs w:val="28"/>
-                <w:lang w:val="en-US"/>
-              </w:rPr>
-              <w:t>cb</w:t>
-            </w:r>
-            <w:proofErr w:type="spellEnd"/>
+            <w:r>
+              <w:rPr>
+                <w:rFonts w:ascii="Times New Roman" w:hAnsi="Times New Roman" w:cs="Times New Roman"/>
+                <w:sz w:val="28"/>
+                <w:szCs w:val="28"/>
+                <w:lang w:val="en-US"/>
+              </w:rPr>
+              <w:t>R</w:t>
+            </w:r>
           </w:p>
         </w:tc>
         <w:tc>
@@ -650,7 +739,7 @@
                 <w:szCs w:val="28"/>
                 <w:lang w:val="en-US"/>
               </w:rPr>
-              <w:t>bottom sound speed</w:t>
+              <w:t>source-receiver range</w:t>
             </w:r>
           </w:p>
         </w:tc>
@@ -675,7 +764,7 @@
                 <w:szCs w:val="28"/>
                 <w:lang w:val="en-US"/>
               </w:rPr>
-              <w:t>m/s</w:t>
+              <w:t>m</w:t>
             </w:r>
           </w:p>
         </w:tc>
@@ -728,7 +817,7 @@
                 <w:szCs w:val="28"/>
                 <w:lang w:val="en-US"/>
               </w:rPr>
-              <w:t>rhob</w:t>
+              <w:t>cb</w:t>
             </w:r>
             <w:proofErr w:type="spellEnd"/>
           </w:p>
@@ -754,7 +843,7 @@
                 <w:szCs w:val="28"/>
                 <w:lang w:val="en-US"/>
               </w:rPr>
-              <w:t>bottom density</w:t>
+              <w:t>bottom sound speed</w:t>
             </w:r>
           </w:p>
         </w:tc>
@@ -779,7 +868,7 @@
                 <w:szCs w:val="28"/>
                 <w:lang w:val="en-US"/>
               </w:rPr>
-              <w:t>g/cm^3</w:t>
+              <w:t>m/s</w:t>
             </w:r>
           </w:p>
         </w:tc>
@@ -824,15 +913,17 @@
                 <w:lang w:val="en-US"/>
               </w:rPr>
             </w:pPr>
-            <w:r>
-              <w:rPr>
-                <w:rFonts w:ascii="Times New Roman" w:hAnsi="Times New Roman" w:cs="Times New Roman"/>
-                <w:sz w:val="28"/>
-                <w:szCs w:val="28"/>
-                <w:lang w:val="en-US"/>
-              </w:rPr>
-              <w:t>tau</w:t>
-            </w:r>
+            <w:proofErr w:type="spellStart"/>
+            <w:r>
+              <w:rPr>
+                <w:rFonts w:ascii="Times New Roman" w:hAnsi="Times New Roman" w:cs="Times New Roman"/>
+                <w:sz w:val="28"/>
+                <w:szCs w:val="28"/>
+                <w:lang w:val="en-US"/>
+              </w:rPr>
+              <w:t>rhob</w:t>
+            </w:r>
+            <w:proofErr w:type="spellEnd"/>
           </w:p>
         </w:tc>
         <w:tc>
@@ -846,16 +937,17 @@
                 <w:rFonts w:ascii="Times New Roman" w:hAnsi="Times New Roman" w:cs="Times New Roman"/>
                 <w:sz w:val="28"/>
                 <w:szCs w:val="28"/>
-              </w:rPr>
-            </w:pPr>
-            <w:r>
-              <w:rPr>
-                <w:rFonts w:ascii="Times New Roman" w:hAnsi="Times New Roman" w:cs="Times New Roman"/>
-                <w:sz w:val="28"/>
-                <w:szCs w:val="28"/>
-                <w:lang w:val="en-US"/>
-              </w:rPr>
-              <w:t>mistiming correction</w:t>
+                <w:lang w:val="en-US"/>
+              </w:rPr>
+            </w:pPr>
+            <w:r>
+              <w:rPr>
+                <w:rFonts w:ascii="Times New Roman" w:hAnsi="Times New Roman" w:cs="Times New Roman"/>
+                <w:sz w:val="28"/>
+                <w:szCs w:val="28"/>
+                <w:lang w:val="en-US"/>
+              </w:rPr>
+              <w:t>bottom density</w:t>
             </w:r>
           </w:p>
         </w:tc>
@@ -880,7 +972,7 @@
                 <w:szCs w:val="28"/>
                 <w:lang w:val="en-US"/>
               </w:rPr>
-              <w:t>s</w:t>
+              <w:t>g/cm^3</w:t>
             </w:r>
           </w:p>
         </w:tc>
@@ -932,27 +1024,7 @@
                 <w:szCs w:val="28"/>
                 <w:lang w:val="en-US"/>
               </w:rPr>
-              <w:t>d[</w:t>
-            </w:r>
-            <w:proofErr w:type="spellStart"/>
-            <w:r>
-              <w:rPr>
-                <w:rFonts w:ascii="Times New Roman" w:hAnsi="Times New Roman" w:cs="Times New Roman"/>
-                <w:sz w:val="28"/>
-                <w:szCs w:val="28"/>
-                <w:lang w:val="en-US"/>
-              </w:rPr>
-              <w:t>i</w:t>
-            </w:r>
-            <w:proofErr w:type="spellEnd"/>
-            <w:r>
-              <w:rPr>
-                <w:rFonts w:ascii="Times New Roman" w:hAnsi="Times New Roman" w:cs="Times New Roman"/>
-                <w:sz w:val="28"/>
-                <w:szCs w:val="28"/>
-                <w:lang w:val="en-US"/>
-              </w:rPr>
-              <w:t>] (d1,d2,d3,…)</w:t>
+              <w:t>tau</w:t>
             </w:r>
           </w:p>
         </w:tc>
@@ -967,17 +1039,16 @@
                 <w:rFonts w:ascii="Times New Roman" w:hAnsi="Times New Roman" w:cs="Times New Roman"/>
                 <w:sz w:val="28"/>
                 <w:szCs w:val="28"/>
-                <w:lang w:val="en-US"/>
-              </w:rPr>
-            </w:pPr>
-            <w:r>
-              <w:rPr>
-                <w:rFonts w:ascii="Times New Roman" w:hAnsi="Times New Roman" w:cs="Times New Roman"/>
-                <w:sz w:val="28"/>
-                <w:szCs w:val="28"/>
-                <w:lang w:val="en-US"/>
-              </w:rPr>
-              <w:t>depths of the sound speed profile nodes</w:t>
+              </w:rPr>
+            </w:pPr>
+            <w:r>
+              <w:rPr>
+                <w:rFonts w:ascii="Times New Roman" w:hAnsi="Times New Roman" w:cs="Times New Roman"/>
+                <w:sz w:val="28"/>
+                <w:szCs w:val="28"/>
+                <w:lang w:val="en-US"/>
+              </w:rPr>
+              <w:t>mistiming correction</w:t>
             </w:r>
           </w:p>
         </w:tc>
@@ -1002,7 +1073,7 @@
                 <w:szCs w:val="28"/>
                 <w:lang w:val="en-US"/>
               </w:rPr>
-              <w:t>m</w:t>
+              <w:t>s</w:t>
             </w:r>
           </w:p>
         </w:tc>
@@ -1054,6 +1125,128 @@
                 <w:szCs w:val="28"/>
                 <w:lang w:val="en-US"/>
               </w:rPr>
+              <w:t>d[</w:t>
+            </w:r>
+            <w:proofErr w:type="spellStart"/>
+            <w:r>
+              <w:rPr>
+                <w:rFonts w:ascii="Times New Roman" w:hAnsi="Times New Roman" w:cs="Times New Roman"/>
+                <w:sz w:val="28"/>
+                <w:szCs w:val="28"/>
+                <w:lang w:val="en-US"/>
+              </w:rPr>
+              <w:t>i</w:t>
+            </w:r>
+            <w:proofErr w:type="spellEnd"/>
+            <w:r>
+              <w:rPr>
+                <w:rFonts w:ascii="Times New Roman" w:hAnsi="Times New Roman" w:cs="Times New Roman"/>
+                <w:sz w:val="28"/>
+                <w:szCs w:val="28"/>
+                <w:lang w:val="en-US"/>
+              </w:rPr>
+              <w:t>] (d1,d2,d3,…)</w:t>
+            </w:r>
+          </w:p>
+        </w:tc>
+        <w:tc>
+          <w:tcPr>
+            <w:tcW w:w="5074" w:type="dxa"/>
+          </w:tcPr>
+          <w:p>
+            <w:pPr>
+              <w:jc w:val="both"/>
+              <w:rPr>
+                <w:rFonts w:ascii="Times New Roman" w:hAnsi="Times New Roman" w:cs="Times New Roman"/>
+                <w:sz w:val="28"/>
+                <w:szCs w:val="28"/>
+                <w:lang w:val="en-US"/>
+              </w:rPr>
+            </w:pPr>
+            <w:r>
+              <w:rPr>
+                <w:rFonts w:ascii="Times New Roman" w:hAnsi="Times New Roman" w:cs="Times New Roman"/>
+                <w:sz w:val="28"/>
+                <w:szCs w:val="28"/>
+                <w:lang w:val="en-US"/>
+              </w:rPr>
+              <w:t>depths of the sound speed profile nodes</w:t>
+            </w:r>
+          </w:p>
+        </w:tc>
+        <w:tc>
+          <w:tcPr>
+            <w:tcW w:w="1048" w:type="dxa"/>
+          </w:tcPr>
+          <w:p>
+            <w:pPr>
+              <w:jc w:val="both"/>
+              <w:rPr>
+                <w:rFonts w:ascii="Times New Roman" w:hAnsi="Times New Roman" w:cs="Times New Roman"/>
+                <w:sz w:val="28"/>
+                <w:szCs w:val="28"/>
+                <w:lang w:val="en-US"/>
+              </w:rPr>
+            </w:pPr>
+            <w:r>
+              <w:rPr>
+                <w:rFonts w:ascii="Times New Roman" w:hAnsi="Times New Roman" w:cs="Times New Roman"/>
+                <w:sz w:val="28"/>
+                <w:szCs w:val="28"/>
+                <w:lang w:val="en-US"/>
+              </w:rPr>
+              <w:t>m</w:t>
+            </w:r>
+          </w:p>
+        </w:tc>
+        <w:tc>
+          <w:tcPr>
+            <w:tcW w:w="1243" w:type="dxa"/>
+          </w:tcPr>
+          <w:p>
+            <w:pPr>
+              <w:jc w:val="both"/>
+              <w:rPr>
+                <w:rFonts w:ascii="Times New Roman" w:hAnsi="Times New Roman" w:cs="Times New Roman"/>
+                <w:sz w:val="28"/>
+                <w:szCs w:val="28"/>
+                <w:lang w:val="en-US"/>
+              </w:rPr>
+            </w:pPr>
+            <w:r>
+              <w:rPr>
+                <w:rFonts w:ascii="Times New Roman" w:hAnsi="Times New Roman" w:cs="Times New Roman"/>
+                <w:sz w:val="28"/>
+                <w:szCs w:val="28"/>
+                <w:lang w:val="en-US"/>
+              </w:rPr>
+              <w:t>yes</w:t>
+            </w:r>
+          </w:p>
+        </w:tc>
+      </w:tr>
+      <w:tr>
+        <w:tc>
+          <w:tcPr>
+            <w:tcW w:w="1980" w:type="dxa"/>
+          </w:tcPr>
+          <w:p>
+            <w:pPr>
+              <w:jc w:val="both"/>
+              <w:rPr>
+                <w:rFonts w:ascii="Times New Roman" w:hAnsi="Times New Roman" w:cs="Times New Roman"/>
+                <w:sz w:val="28"/>
+                <w:szCs w:val="28"/>
+                <w:lang w:val="en-US"/>
+              </w:rPr>
+            </w:pPr>
+            <w:r>
+              <w:rPr>
+                <w:rFonts w:ascii="Times New Roman" w:hAnsi="Times New Roman" w:cs="Times New Roman"/>
+                <w:sz w:val="28"/>
+                <w:szCs w:val="28"/>
+                <w:lang w:val="en-US"/>
+              </w:rPr>
               <w:t>c[</w:t>
             </w:r>
             <w:proofErr w:type="spellStart"/>
@@ -1273,6 +1466,7 @@
           <w:szCs w:val="28"/>
           <w:lang w:val="en-US"/>
         </w:rPr>
+        <w:lastRenderedPageBreak/>
         <w:t>Note that an average PC can easily perform inversion of 2 parameters, while 3 and more parameters can ta</w:t>
       </w:r>
       <w:r>
@@ -1284,8 +1478,6 @@
         </w:rPr>
         <w:t xml:space="preserve">ke considerable time, and we suggest to run brute-force (exhaustive search) inversion for 4 or more parameters only using BOINC/cluster. </w:t>
       </w:r>
-      <w:bookmarkStart w:id="0" w:name="_GoBack"/>
-      <w:bookmarkEnd w:id="0"/>
     </w:p>
     <w:p>
       <w:pPr>
@@ -1389,26 +1581,7 @@
           <w:szCs w:val="28"/>
           <w:lang w:val="en-US"/>
         </w:rPr>
-        <w:lastRenderedPageBreak/>
-        <w:t xml:space="preserve">% </w:t>
-      </w:r>
-      <w:r>
-        <w:rPr>
-          <w:rFonts w:ascii="Times New Roman" w:hAnsi="Times New Roman" w:cs="Times New Roman"/>
-          <w:sz w:val="28"/>
-          <w:szCs w:val="28"/>
-          <w:lang w:val="en-US"/>
-        </w:rPr>
-        <w:t>and magnitudes file</w:t>
-      </w:r>
-      <w:r>
-        <w:rPr>
-          <w:rFonts w:ascii="Times New Roman" w:hAnsi="Times New Roman" w:cs="Times New Roman"/>
-          <w:sz w:val="28"/>
-          <w:szCs w:val="28"/>
-          <w:lang w:val="en-US"/>
-        </w:rPr>
-        <w:t xml:space="preserve"> (</w:t>
+        <w:t>% and magnitudes file (</w:t>
       </w:r>
       <w:proofErr w:type="spellStart"/>
       <w:r>
@@ -1517,6 +1690,7 @@
           <w:rFonts w:ascii="Times New Roman" w:hAnsi="Times New Roman" w:cs="Times New Roman"/>
           <w:sz w:val="28"/>
           <w:szCs w:val="28"/>
+          <w:lang w:val="en-US"/>
         </w:rPr>
       </w:pPr>
       <w:r>
@@ -1814,25 +1988,7 @@
           <w:szCs w:val="28"/>
           <w:lang w:val="en-US"/>
         </w:rPr>
-        <w:t>-------------------------------</w:t>
-      </w:r>
-      <w:r>
-        <w:rPr>
-          <w:rFonts w:ascii="Times New Roman" w:hAnsi="Times New Roman" w:cs="Times New Roman"/>
-          <w:sz w:val="28"/>
-          <w:szCs w:val="28"/>
-          <w:lang w:val="en-US"/>
-        </w:rPr>
-        <w:t>END</w:t>
-      </w:r>
-      <w:r>
-        <w:rPr>
-          <w:rFonts w:ascii="Times New Roman" w:hAnsi="Times New Roman" w:cs="Times New Roman"/>
-          <w:sz w:val="28"/>
-          <w:szCs w:val="28"/>
-          <w:lang w:val="en-US"/>
-        </w:rPr>
-        <w:t>-----------------------------------------</w:t>
+        <w:t>-------------------------------END-----------------------------------------</w:t>
       </w:r>
     </w:p>
     <w:p>
@@ -1866,7 +2022,7 @@
 </file>
 
 <file path=word/styles.xml><?xml version="1.0" encoding="utf-8"?>
-<w:styles xmlns:mc="http://schemas.openxmlformats.org/markup-compatibility/2006" xmlns:r="http://schemas.openxmlformats.org/officeDocument/2006/relationships" xmlns:w="http://schemas.openxmlformats.org/wordprocessingml/2006/main" xmlns:w14="http://schemas.microsoft.com/office/word/2010/wordml" xmlns:w15="http://schemas.microsoft.com/office/word/2012/wordml" xmlns:w16se="http://schemas.microsoft.com/office/word/2015/wordml/symex" mc:Ignorable="w14 w15 w16se">
+<w:styles xmlns:mc="http://schemas.openxmlformats.org/markup-compatibility/2006" xmlns:r="http://schemas.openxmlformats.org/officeDocument/2006/relationships" xmlns:w="http://schemas.openxmlformats.org/wordprocessingml/2006/main" xmlns:w14="http://schemas.microsoft.com/office/word/2010/wordml" xmlns:w15="http://schemas.microsoft.com/office/word/2012/wordml" xmlns:w16cid="http://schemas.microsoft.com/office/word/2016/wordml/cid" xmlns:w16se="http://schemas.microsoft.com/office/word/2015/wordml/symex" mc:Ignorable="w14 w15 w16se w16cid">
   <w:docDefaults>
     <w:rPrDefault>
       <w:rPr>
@@ -1882,7 +2038,7 @@
       </w:pPr>
     </w:pPrDefault>
   </w:docDefaults>
-  <w:latentStyles w:defLockedState="0" w:defUIPriority="99" w:defSemiHidden="0" w:defUnhideWhenUsed="0" w:defQFormat="0" w:count="371">
+  <w:latentStyles w:defLockedState="0" w:defUIPriority="99" w:defSemiHidden="0" w:defUnhideWhenUsed="0" w:defQFormat="0" w:count="375">
     <w:lsdException w:name="Normal" w:uiPriority="0" w:qFormat="1"/>
     <w:lsdException w:name="heading 1" w:uiPriority="9" w:qFormat="1"/>
     <w:lsdException w:name="heading 2" w:semiHidden="1" w:uiPriority="9" w:unhideWhenUsed="1" w:qFormat="1"/>
@@ -1988,7 +2144,6 @@
     <w:lsdException w:name="HTML Sample" w:semiHidden="1" w:unhideWhenUsed="1"/>
     <w:lsdException w:name="HTML Typewriter" w:semiHidden="1" w:unhideWhenUsed="1"/>
     <w:lsdException w:name="HTML Variable" w:semiHidden="1" w:unhideWhenUsed="1"/>
-    <w:lsdException w:name="Normal Table" w:semiHidden="1" w:unhideWhenUsed="1"/>
     <w:lsdException w:name="annotation subject" w:semiHidden="1" w:unhideWhenUsed="1"/>
     <w:lsdException w:name="No List" w:semiHidden="1" w:unhideWhenUsed="1"/>
     <w:lsdException w:name="Outline List 1" w:semiHidden="1" w:unhideWhenUsed="1"/>
@@ -2032,10 +2187,8 @@
     <w:lsdException w:name="Table Elegant" w:semiHidden="1" w:unhideWhenUsed="1"/>
     <w:lsdException w:name="Table Professional" w:semiHidden="1" w:unhideWhenUsed="1"/>
     <w:lsdException w:name="Table Subtle 1" w:semiHidden="1" w:unhideWhenUsed="1"/>
-    <w:lsdException w:name="Table Subtle 2" w:semiHidden="1" w:unhideWhenUsed="1"/>
     <w:lsdException w:name="Table Web 1" w:semiHidden="1" w:unhideWhenUsed="1"/>
     <w:lsdException w:name="Table Web 2" w:semiHidden="1" w:unhideWhenUsed="1"/>
-    <w:lsdException w:name="Table Web 3" w:semiHidden="1" w:unhideWhenUsed="1"/>
     <w:lsdException w:name="Balloon Text" w:semiHidden="1" w:unhideWhenUsed="1"/>
     <w:lsdException w:name="Table Grid" w:uiPriority="39"/>
     <w:lsdException w:name="Table Theme" w:semiHidden="1" w:unhideWhenUsed="1"/>
@@ -2254,6 +2407,10 @@
     <w:lsdException w:name="List Table 5 Dark Accent 6" w:uiPriority="50"/>
     <w:lsdException w:name="List Table 6 Colorful Accent 6" w:uiPriority="51"/>
     <w:lsdException w:name="List Table 7 Colorful Accent 6" w:uiPriority="52"/>
+    <w:lsdException w:name="Mention" w:semiHidden="1" w:unhideWhenUsed="1"/>
+    <w:lsdException w:name="Smart Hyperlink" w:semiHidden="1" w:unhideWhenUsed="1"/>
+    <w:lsdException w:name="Hashtag" w:semiHidden="1" w:unhideWhenUsed="1"/>
+    <w:lsdException w:name="Unresolved Mention" w:semiHidden="1" w:unhideWhenUsed="1"/>
   </w:latentStyles>
   <w:style w:type="paragraph" w:default="1" w:styleId="a">
     <w:name w:val="Normal"/>

</xml_diff>

<commit_message>
+ two parameters: launch_type and ils_iterations
launch_type: brute_force or ils
ils_iterations: integer (only if launch_type is ils)
Here ils means iterated local search
</commit_message>
<xml_diff>
--- a/doc/Creating_an_inversion_scenario_file.docx
+++ b/doc/Creating_an_inversion_scenario_file.docx
@@ -61,27 +61,7 @@
           <w:szCs w:val="28"/>
           <w:lang w:val="en-US"/>
         </w:rPr>
-        <w:t xml:space="preserve"> For any waveguide/track parameter one can simply specify </w:t>
-      </w:r>
-      <w:proofErr w:type="gramStart"/>
-      <w:r>
-        <w:rPr>
-          <w:rFonts w:ascii="Times New Roman" w:hAnsi="Times New Roman" w:cs="Times New Roman"/>
-          <w:sz w:val="28"/>
-          <w:szCs w:val="28"/>
-          <w:lang w:val="en-US"/>
-        </w:rPr>
-        <w:t>it’s</w:t>
-      </w:r>
-      <w:proofErr w:type="gramEnd"/>
-      <w:r>
-        <w:rPr>
-          <w:rFonts w:ascii="Times New Roman" w:hAnsi="Times New Roman" w:cs="Times New Roman"/>
-          <w:sz w:val="28"/>
-          <w:szCs w:val="28"/>
-          <w:lang w:val="en-US"/>
-        </w:rPr>
-        <w:t xml:space="preserve"> value if it is known. An example:</w:t>
+        <w:t xml:space="preserve"> For any waveguide/track parameter one can simply specify its value if it is known. An example:</w:t>
       </w:r>
     </w:p>
     <w:p>
@@ -171,6 +151,15 @@
           <w:lang w:val="en-US"/>
         </w:rPr>
         <w:t>can be specified in the scenario</w:t>
+      </w:r>
+      <w:r>
+        <w:rPr>
+          <w:rFonts w:ascii="Times New Roman" w:hAnsi="Times New Roman" w:cs="Times New Roman"/>
+          <w:sz w:val="28"/>
+          <w:szCs w:val="28"/>
+          <w:lang w:val="en-US"/>
+        </w:rPr>
+        <w:t>.</w:t>
       </w:r>
     </w:p>
     <w:tbl>
@@ -180,10 +169,10 @@
         <w:tblLook w:val="04A0" w:firstRow="1" w:lastRow="0" w:firstColumn="1" w:lastColumn="0" w:noHBand="0" w:noVBand="1"/>
       </w:tblPr>
       <w:tblGrid>
-        <w:gridCol w:w="1912"/>
-        <w:gridCol w:w="4373"/>
-        <w:gridCol w:w="1857"/>
-        <w:gridCol w:w="1203"/>
+        <w:gridCol w:w="2222"/>
+        <w:gridCol w:w="3963"/>
+        <w:gridCol w:w="1981"/>
+        <w:gridCol w:w="1179"/>
       </w:tblGrid>
       <w:tr>
         <w:tc>
@@ -392,7 +381,7 @@
                 <w:szCs w:val="28"/>
                 <w:lang w:val="en-US"/>
               </w:rPr>
-              <w:t>no</w:t>
+              <w:t>yes</w:t>
             </w:r>
           </w:p>
         </w:tc>
@@ -559,6 +548,248 @@
               </w:rPr>
               <w:t>Type of the residual function</w:t>
             </w:r>
+          </w:p>
+        </w:tc>
+        <w:tc>
+          <w:tcPr>
+            <w:tcW w:w="1048" w:type="dxa"/>
+          </w:tcPr>
+          <w:p>
+            <w:pPr>
+              <w:jc w:val="both"/>
+              <w:rPr>
+                <w:rFonts w:ascii="Times New Roman" w:hAnsi="Times New Roman" w:cs="Times New Roman"/>
+                <w:sz w:val="28"/>
+                <w:szCs w:val="28"/>
+                <w:lang w:val="en-US"/>
+              </w:rPr>
+            </w:pPr>
+            <w:r>
+              <w:rPr>
+                <w:rFonts w:ascii="Times New Roman" w:hAnsi="Times New Roman" w:cs="Times New Roman"/>
+                <w:sz w:val="28"/>
+                <w:szCs w:val="28"/>
+                <w:lang w:val="en-US"/>
+              </w:rPr>
+              <w:t>uniform</w:t>
+            </w:r>
+            <w:r>
+              <w:rPr>
+                <w:rFonts w:ascii="Times New Roman" w:hAnsi="Times New Roman" w:cs="Times New Roman"/>
+                <w:sz w:val="28"/>
+                <w:szCs w:val="28"/>
+                <w:lang w:val="en-US"/>
+              </w:rPr>
+              <w:t xml:space="preserve">, unifrom2, </w:t>
+            </w:r>
+          </w:p>
+          <w:p>
+            <w:pPr>
+              <w:jc w:val="both"/>
+              <w:rPr>
+                <w:rFonts w:ascii="Times New Roman" w:hAnsi="Times New Roman" w:cs="Times New Roman"/>
+                <w:sz w:val="28"/>
+                <w:szCs w:val="28"/>
+                <w:lang w:val="en-US"/>
+              </w:rPr>
+            </w:pPr>
+            <w:proofErr w:type="spellStart"/>
+            <w:r>
+              <w:rPr>
+                <w:rFonts w:ascii="Times New Roman" w:hAnsi="Times New Roman" w:cs="Times New Roman"/>
+                <w:sz w:val="28"/>
+                <w:szCs w:val="28"/>
+                <w:lang w:val="en-US"/>
+              </w:rPr>
+              <w:t>Wan_uniform</w:t>
+            </w:r>
+            <w:proofErr w:type="spellEnd"/>
+            <w:r>
+              <w:rPr>
+                <w:rFonts w:ascii="Times New Roman" w:hAnsi="Times New Roman" w:cs="Times New Roman"/>
+                <w:sz w:val="28"/>
+                <w:szCs w:val="28"/>
+                <w:lang w:val="en-US"/>
+              </w:rPr>
+              <w:t>,</w:t>
+            </w:r>
+          </w:p>
+          <w:p>
+            <w:pPr>
+              <w:jc w:val="both"/>
+              <w:rPr>
+                <w:rFonts w:ascii="Times New Roman" w:hAnsi="Times New Roman" w:cs="Times New Roman"/>
+                <w:sz w:val="28"/>
+                <w:szCs w:val="28"/>
+                <w:lang w:val="en-US"/>
+              </w:rPr>
+            </w:pPr>
+            <w:proofErr w:type="spellStart"/>
+            <w:r>
+              <w:rPr>
+                <w:rFonts w:ascii="Times New Roman" w:hAnsi="Times New Roman" w:cs="Times New Roman"/>
+                <w:sz w:val="28"/>
+                <w:szCs w:val="28"/>
+                <w:lang w:val="en-US"/>
+              </w:rPr>
+              <w:t>Wan_weighted</w:t>
+            </w:r>
+            <w:proofErr w:type="spellEnd"/>
+            <w:r>
+              <w:rPr>
+                <w:rFonts w:ascii="Times New Roman" w:hAnsi="Times New Roman" w:cs="Times New Roman"/>
+                <w:sz w:val="28"/>
+                <w:szCs w:val="28"/>
+                <w:lang w:val="en-US"/>
+              </w:rPr>
+              <w:t>,</w:t>
+            </w:r>
+          </w:p>
+          <w:p>
+            <w:pPr>
+              <w:jc w:val="both"/>
+              <w:rPr>
+                <w:rFonts w:ascii="Times New Roman" w:hAnsi="Times New Roman" w:cs="Times New Roman"/>
+                <w:sz w:val="28"/>
+                <w:szCs w:val="28"/>
+                <w:lang w:val="en-US"/>
+              </w:rPr>
+            </w:pPr>
+            <w:r>
+              <w:rPr>
+                <w:rFonts w:ascii="Times New Roman" w:hAnsi="Times New Roman" w:cs="Times New Roman"/>
+                <w:sz w:val="28"/>
+                <w:szCs w:val="28"/>
+                <w:lang w:val="en-US"/>
+              </w:rPr>
+              <w:t>weighted,</w:t>
+            </w:r>
+          </w:p>
+          <w:p>
+            <w:pPr>
+              <w:jc w:val="both"/>
+              <w:rPr>
+                <w:rFonts w:ascii="Times New Roman" w:hAnsi="Times New Roman" w:cs="Times New Roman"/>
+                <w:sz w:val="28"/>
+                <w:szCs w:val="28"/>
+                <w:lang w:val="en-US"/>
+              </w:rPr>
+            </w:pPr>
+            <w:r>
+              <w:rPr>
+                <w:rFonts w:ascii="Times New Roman" w:hAnsi="Times New Roman" w:cs="Times New Roman"/>
+                <w:sz w:val="28"/>
+                <w:szCs w:val="28"/>
+                <w:lang w:val="en-US"/>
+              </w:rPr>
+              <w:t>weighted2</w:t>
+            </w:r>
+          </w:p>
+        </w:tc>
+        <w:tc>
+          <w:tcPr>
+            <w:tcW w:w="1243" w:type="dxa"/>
+          </w:tcPr>
+          <w:p>
+            <w:pPr>
+              <w:jc w:val="both"/>
+              <w:rPr>
+                <w:rFonts w:ascii="Times New Roman" w:hAnsi="Times New Roman" w:cs="Times New Roman"/>
+                <w:sz w:val="28"/>
+                <w:szCs w:val="28"/>
+                <w:lang w:val="en-US"/>
+              </w:rPr>
+            </w:pPr>
+            <w:r>
+              <w:rPr>
+                <w:rFonts w:ascii="Times New Roman" w:hAnsi="Times New Roman" w:cs="Times New Roman"/>
+                <w:sz w:val="28"/>
+                <w:szCs w:val="28"/>
+                <w:lang w:val="en-US"/>
+              </w:rPr>
+              <w:t>no</w:t>
+            </w:r>
+          </w:p>
+        </w:tc>
+      </w:tr>
+      <w:tr>
+        <w:tc>
+          <w:tcPr>
+            <w:tcW w:w="1980" w:type="dxa"/>
+          </w:tcPr>
+          <w:p>
+            <w:pPr>
+              <w:jc w:val="both"/>
+              <w:rPr>
+                <w:rFonts w:ascii="Times New Roman" w:hAnsi="Times New Roman" w:cs="Times New Roman"/>
+                <w:sz w:val="28"/>
+                <w:szCs w:val="28"/>
+                <w:lang w:val="en-US"/>
+              </w:rPr>
+            </w:pPr>
+            <w:proofErr w:type="spellStart"/>
+            <w:r>
+              <w:rPr>
+                <w:rFonts w:ascii="Times New Roman" w:hAnsi="Times New Roman" w:cs="Times New Roman"/>
+                <w:sz w:val="28"/>
+                <w:szCs w:val="28"/>
+                <w:lang w:val="en-US"/>
+              </w:rPr>
+              <w:t>launch_type</w:t>
+            </w:r>
+            <w:proofErr w:type="spellEnd"/>
+          </w:p>
+        </w:tc>
+        <w:tc>
+          <w:tcPr>
+            <w:tcW w:w="5074" w:type="dxa"/>
+          </w:tcPr>
+          <w:p>
+            <w:pPr>
+              <w:jc w:val="both"/>
+              <w:rPr>
+                <w:rFonts w:ascii="Times New Roman" w:hAnsi="Times New Roman" w:cs="Times New Roman"/>
+                <w:sz w:val="28"/>
+                <w:szCs w:val="28"/>
+                <w:lang w:val="en-US"/>
+              </w:rPr>
+            </w:pPr>
+            <w:r>
+              <w:rPr>
+                <w:rFonts w:ascii="Times New Roman" w:hAnsi="Times New Roman" w:cs="Times New Roman"/>
+                <w:sz w:val="28"/>
+                <w:szCs w:val="28"/>
+                <w:lang w:val="en-US"/>
+              </w:rPr>
+              <w:t xml:space="preserve">Type of </w:t>
+            </w:r>
+            <w:r>
+              <w:rPr>
+                <w:rFonts w:ascii="Times New Roman" w:hAnsi="Times New Roman" w:cs="Times New Roman"/>
+                <w:sz w:val="28"/>
+                <w:szCs w:val="28"/>
+                <w:lang w:val="en-US"/>
+              </w:rPr>
+              <w:t>the</w:t>
+            </w:r>
+            <w:r>
+              <w:rPr>
+                <w:rFonts w:ascii="Times New Roman" w:hAnsi="Times New Roman" w:cs="Times New Roman"/>
+                <w:sz w:val="28"/>
+                <w:szCs w:val="28"/>
+                <w:lang w:val="en-US"/>
+              </w:rPr>
+              <w:t xml:space="preserve"> </w:t>
+            </w:r>
+            <w:r>
+              <w:rPr>
+                <w:rFonts w:ascii="Times New Roman" w:hAnsi="Times New Roman" w:cs="Times New Roman"/>
+                <w:sz w:val="28"/>
+                <w:szCs w:val="28"/>
+                <w:lang w:val="en-US"/>
+              </w:rPr>
+              <w:t>optimization algorithm</w:t>
+            </w:r>
             <w:bookmarkStart w:id="0" w:name="_GoBack"/>
             <w:bookmarkEnd w:id="0"/>
           </w:p>
@@ -577,24 +808,6 @@
                 <w:lang w:val="en-US"/>
               </w:rPr>
             </w:pPr>
-            <w:r>
-              <w:rPr>
-                <w:rFonts w:ascii="Times New Roman" w:hAnsi="Times New Roman" w:cs="Times New Roman"/>
-                <w:sz w:val="28"/>
-                <w:szCs w:val="28"/>
-                <w:lang w:val="en-US"/>
-              </w:rPr>
-              <w:t>uniform</w:t>
-            </w:r>
-            <w:r>
-              <w:rPr>
-                <w:rFonts w:ascii="Times New Roman" w:hAnsi="Times New Roman" w:cs="Times New Roman"/>
-                <w:sz w:val="28"/>
-                <w:szCs w:val="28"/>
-                <w:lang w:val="en-US"/>
-              </w:rPr>
-              <w:t xml:space="preserve">, unifrom2, </w:t>
-            </w:r>
             <w:proofErr w:type="spellStart"/>
             <w:r>
               <w:rPr>
@@ -603,7 +816,7 @@
                 <w:szCs w:val="28"/>
                 <w:lang w:val="en-US"/>
               </w:rPr>
-              <w:t>Wan_uniform</w:t>
+              <w:t>bruteforce</w:t>
             </w:r>
             <w:proofErr w:type="spellEnd"/>
             <w:r>
@@ -626,44 +839,17 @@
                 <w:lang w:val="en-US"/>
               </w:rPr>
             </w:pPr>
-            <w:r>
-              <w:rPr>
-                <w:rFonts w:ascii="Times New Roman" w:hAnsi="Times New Roman" w:cs="Times New Roman"/>
-                <w:sz w:val="28"/>
-                <w:szCs w:val="28"/>
-                <w:lang w:val="en-US"/>
-              </w:rPr>
-              <w:t>weighted,</w:t>
-            </w:r>
-          </w:p>
-          <w:p>
-            <w:pPr>
-              <w:jc w:val="both"/>
-              <w:rPr>
-                <w:rFonts w:ascii="Times New Roman" w:hAnsi="Times New Roman" w:cs="Times New Roman"/>
-                <w:sz w:val="28"/>
-                <w:szCs w:val="28"/>
-                <w:lang w:val="en-US"/>
-              </w:rPr>
-            </w:pPr>
-            <w:r>
-              <w:rPr>
-                <w:rFonts w:ascii="Times New Roman" w:hAnsi="Times New Roman" w:cs="Times New Roman"/>
-                <w:sz w:val="28"/>
-                <w:szCs w:val="28"/>
-                <w:lang w:val="en-US"/>
-              </w:rPr>
-              <w:t>weighted</w:t>
-            </w:r>
-            <w:r>
-              <w:rPr>
-                <w:rFonts w:ascii="Times New Roman" w:hAnsi="Times New Roman" w:cs="Times New Roman"/>
-                <w:sz w:val="28"/>
-                <w:szCs w:val="28"/>
-                <w:lang w:val="en-US"/>
-              </w:rPr>
-              <w:t>2</w:t>
-            </w:r>
+            <w:proofErr w:type="spellStart"/>
+            <w:r>
+              <w:rPr>
+                <w:rFonts w:ascii="Times New Roman" w:hAnsi="Times New Roman" w:cs="Times New Roman"/>
+                <w:sz w:val="28"/>
+                <w:szCs w:val="28"/>
+                <w:lang w:val="en-US"/>
+              </w:rPr>
+              <w:t>ils</w:t>
+            </w:r>
+            <w:proofErr w:type="spellEnd"/>
           </w:p>
         </w:tc>
         <w:tc>
@@ -707,15 +893,17 @@
                 <w:lang w:val="en-US"/>
               </w:rPr>
             </w:pPr>
-            <w:r>
-              <w:rPr>
-                <w:rFonts w:ascii="Times New Roman" w:hAnsi="Times New Roman" w:cs="Times New Roman"/>
-                <w:sz w:val="28"/>
-                <w:szCs w:val="28"/>
-                <w:lang w:val="en-US"/>
-              </w:rPr>
-              <w:t>R</w:t>
-            </w:r>
+            <w:proofErr w:type="spellStart"/>
+            <w:r>
+              <w:rPr>
+                <w:rFonts w:ascii="Times New Roman" w:hAnsi="Times New Roman" w:cs="Times New Roman"/>
+                <w:sz w:val="28"/>
+                <w:szCs w:val="28"/>
+                <w:lang w:val="en-US"/>
+              </w:rPr>
+              <w:t>ils_iterations</w:t>
+            </w:r>
+            <w:proofErr w:type="spellEnd"/>
           </w:p>
         </w:tc>
         <w:tc>
@@ -739,7 +927,47 @@
                 <w:szCs w:val="28"/>
                 <w:lang w:val="en-US"/>
               </w:rPr>
-              <w:t>source-receiver range</w:t>
+              <w:t xml:space="preserve">Number of iterations in iterated local search (applicable only if </w:t>
+            </w:r>
+            <w:proofErr w:type="spellStart"/>
+            <w:r>
+              <w:rPr>
+                <w:rFonts w:ascii="Times New Roman" w:hAnsi="Times New Roman" w:cs="Times New Roman"/>
+                <w:sz w:val="28"/>
+                <w:szCs w:val="28"/>
+                <w:lang w:val="en-US"/>
+              </w:rPr>
+              <w:t>launch_type</w:t>
+            </w:r>
+            <w:proofErr w:type="spellEnd"/>
+            <w:r>
+              <w:rPr>
+                <w:rFonts w:ascii="Times New Roman" w:hAnsi="Times New Roman" w:cs="Times New Roman"/>
+                <w:sz w:val="28"/>
+                <w:szCs w:val="28"/>
+                <w:lang w:val="en-US"/>
+              </w:rPr>
+              <w:t xml:space="preserve"> is </w:t>
+            </w:r>
+            <w:proofErr w:type="spellStart"/>
+            <w:r>
+              <w:rPr>
+                <w:rFonts w:ascii="Times New Roman" w:hAnsi="Times New Roman" w:cs="Times New Roman"/>
+                <w:sz w:val="28"/>
+                <w:szCs w:val="28"/>
+                <w:lang w:val="en-US"/>
+              </w:rPr>
+              <w:t>ils</w:t>
+            </w:r>
+            <w:proofErr w:type="spellEnd"/>
+            <w:r>
+              <w:rPr>
+                <w:rFonts w:ascii="Times New Roman" w:hAnsi="Times New Roman" w:cs="Times New Roman"/>
+                <w:sz w:val="28"/>
+                <w:szCs w:val="28"/>
+                <w:lang w:val="en-US"/>
+              </w:rPr>
+              <w:t>)</w:t>
             </w:r>
           </w:p>
         </w:tc>
@@ -764,7 +992,7 @@
                 <w:szCs w:val="28"/>
                 <w:lang w:val="en-US"/>
               </w:rPr>
-              <w:t>m</w:t>
+              <w:t>integer (10 by default)</w:t>
             </w:r>
           </w:p>
         </w:tc>
@@ -789,7 +1017,7 @@
                 <w:szCs w:val="28"/>
                 <w:lang w:val="en-US"/>
               </w:rPr>
-              <w:t>yes</w:t>
+              <w:t>no</w:t>
             </w:r>
           </w:p>
         </w:tc>
@@ -809,17 +1037,15 @@
                 <w:lang w:val="en-US"/>
               </w:rPr>
             </w:pPr>
-            <w:proofErr w:type="spellStart"/>
-            <w:r>
-              <w:rPr>
-                <w:rFonts w:ascii="Times New Roman" w:hAnsi="Times New Roman" w:cs="Times New Roman"/>
-                <w:sz w:val="28"/>
-                <w:szCs w:val="28"/>
-                <w:lang w:val="en-US"/>
-              </w:rPr>
-              <w:t>cb</w:t>
-            </w:r>
-            <w:proofErr w:type="spellEnd"/>
+            <w:r>
+              <w:rPr>
+                <w:rFonts w:ascii="Times New Roman" w:hAnsi="Times New Roman" w:cs="Times New Roman"/>
+                <w:sz w:val="28"/>
+                <w:szCs w:val="28"/>
+                <w:lang w:val="en-US"/>
+              </w:rPr>
+              <w:t>R</w:t>
+            </w:r>
           </w:p>
         </w:tc>
         <w:tc>
@@ -843,7 +1069,7 @@
                 <w:szCs w:val="28"/>
                 <w:lang w:val="en-US"/>
               </w:rPr>
-              <w:t>bottom sound speed</w:t>
+              <w:t>source-receiver range</w:t>
             </w:r>
           </w:p>
         </w:tc>
@@ -868,7 +1094,7 @@
                 <w:szCs w:val="28"/>
                 <w:lang w:val="en-US"/>
               </w:rPr>
-              <w:t>m/s</w:t>
+              <w:t>m</w:t>
             </w:r>
           </w:p>
         </w:tc>
@@ -921,7 +1147,7 @@
                 <w:szCs w:val="28"/>
                 <w:lang w:val="en-US"/>
               </w:rPr>
-              <w:t>rhob</w:t>
+              <w:t>cb</w:t>
             </w:r>
             <w:proofErr w:type="spellEnd"/>
           </w:p>
@@ -947,7 +1173,7 @@
                 <w:szCs w:val="28"/>
                 <w:lang w:val="en-US"/>
               </w:rPr>
-              <w:t>bottom density</w:t>
+              <w:t>bottom sound speed</w:t>
             </w:r>
           </w:p>
         </w:tc>
@@ -972,7 +1198,7 @@
                 <w:szCs w:val="28"/>
                 <w:lang w:val="en-US"/>
               </w:rPr>
-              <w:t>g/cm^3</w:t>
+              <w:t>m/s</w:t>
             </w:r>
           </w:p>
         </w:tc>
@@ -1017,15 +1243,17 @@
                 <w:lang w:val="en-US"/>
               </w:rPr>
             </w:pPr>
-            <w:r>
-              <w:rPr>
-                <w:rFonts w:ascii="Times New Roman" w:hAnsi="Times New Roman" w:cs="Times New Roman"/>
-                <w:sz w:val="28"/>
-                <w:szCs w:val="28"/>
-                <w:lang w:val="en-US"/>
-              </w:rPr>
-              <w:t>tau</w:t>
-            </w:r>
+            <w:proofErr w:type="spellStart"/>
+            <w:r>
+              <w:rPr>
+                <w:rFonts w:ascii="Times New Roman" w:hAnsi="Times New Roman" w:cs="Times New Roman"/>
+                <w:sz w:val="28"/>
+                <w:szCs w:val="28"/>
+                <w:lang w:val="en-US"/>
+              </w:rPr>
+              <w:t>rhob</w:t>
+            </w:r>
+            <w:proofErr w:type="spellEnd"/>
           </w:p>
         </w:tc>
         <w:tc>
@@ -1039,16 +1267,17 @@
                 <w:rFonts w:ascii="Times New Roman" w:hAnsi="Times New Roman" w:cs="Times New Roman"/>
                 <w:sz w:val="28"/>
                 <w:szCs w:val="28"/>
-              </w:rPr>
-            </w:pPr>
-            <w:r>
-              <w:rPr>
-                <w:rFonts w:ascii="Times New Roman" w:hAnsi="Times New Roman" w:cs="Times New Roman"/>
-                <w:sz w:val="28"/>
-                <w:szCs w:val="28"/>
-                <w:lang w:val="en-US"/>
-              </w:rPr>
-              <w:t>mistiming correction</w:t>
+                <w:lang w:val="en-US"/>
+              </w:rPr>
+            </w:pPr>
+            <w:r>
+              <w:rPr>
+                <w:rFonts w:ascii="Times New Roman" w:hAnsi="Times New Roman" w:cs="Times New Roman"/>
+                <w:sz w:val="28"/>
+                <w:szCs w:val="28"/>
+                <w:lang w:val="en-US"/>
+              </w:rPr>
+              <w:t>bottom density</w:t>
             </w:r>
           </w:p>
         </w:tc>
@@ -1073,7 +1302,7 @@
                 <w:szCs w:val="28"/>
                 <w:lang w:val="en-US"/>
               </w:rPr>
-              <w:t>s</w:t>
+              <w:t>g/cm^3</w:t>
             </w:r>
           </w:p>
         </w:tc>
@@ -1125,27 +1354,7 @@
                 <w:szCs w:val="28"/>
                 <w:lang w:val="en-US"/>
               </w:rPr>
-              <w:t>d[</w:t>
-            </w:r>
-            <w:proofErr w:type="spellStart"/>
-            <w:r>
-              <w:rPr>
-                <w:rFonts w:ascii="Times New Roman" w:hAnsi="Times New Roman" w:cs="Times New Roman"/>
-                <w:sz w:val="28"/>
-                <w:szCs w:val="28"/>
-                <w:lang w:val="en-US"/>
-              </w:rPr>
-              <w:t>i</w:t>
-            </w:r>
-            <w:proofErr w:type="spellEnd"/>
-            <w:r>
-              <w:rPr>
-                <w:rFonts w:ascii="Times New Roman" w:hAnsi="Times New Roman" w:cs="Times New Roman"/>
-                <w:sz w:val="28"/>
-                <w:szCs w:val="28"/>
-                <w:lang w:val="en-US"/>
-              </w:rPr>
-              <w:t>] (d1,d2,d3,…)</w:t>
+              <w:t>tau</w:t>
             </w:r>
           </w:p>
         </w:tc>
@@ -1160,17 +1369,16 @@
                 <w:rFonts w:ascii="Times New Roman" w:hAnsi="Times New Roman" w:cs="Times New Roman"/>
                 <w:sz w:val="28"/>
                 <w:szCs w:val="28"/>
-                <w:lang w:val="en-US"/>
-              </w:rPr>
-            </w:pPr>
-            <w:r>
-              <w:rPr>
-                <w:rFonts w:ascii="Times New Roman" w:hAnsi="Times New Roman" w:cs="Times New Roman"/>
-                <w:sz w:val="28"/>
-                <w:szCs w:val="28"/>
-                <w:lang w:val="en-US"/>
-              </w:rPr>
-              <w:t>depths of the sound speed profile nodes</w:t>
+              </w:rPr>
+            </w:pPr>
+            <w:r>
+              <w:rPr>
+                <w:rFonts w:ascii="Times New Roman" w:hAnsi="Times New Roman" w:cs="Times New Roman"/>
+                <w:sz w:val="28"/>
+                <w:szCs w:val="28"/>
+                <w:lang w:val="en-US"/>
+              </w:rPr>
+              <w:t>mistiming correction</w:t>
             </w:r>
           </w:p>
         </w:tc>
@@ -1195,7 +1403,7 @@
                 <w:szCs w:val="28"/>
                 <w:lang w:val="en-US"/>
               </w:rPr>
-              <w:t>m</w:t>
+              <w:t>s</w:t>
             </w:r>
           </w:p>
         </w:tc>
@@ -1247,7 +1455,7 @@
                 <w:szCs w:val="28"/>
                 <w:lang w:val="en-US"/>
               </w:rPr>
-              <w:t>c[</w:t>
+              <w:t>d[</w:t>
             </w:r>
             <w:proofErr w:type="spellStart"/>
             <w:r>
@@ -1267,7 +1475,223 @@
                 <w:szCs w:val="28"/>
                 <w:lang w:val="en-US"/>
               </w:rPr>
-              <w:t>]    (c0,c1,c2…)</w:t>
+              <w:t>] (d1,d2,d3,…)</w:t>
+            </w:r>
+          </w:p>
+        </w:tc>
+        <w:tc>
+          <w:tcPr>
+            <w:tcW w:w="5074" w:type="dxa"/>
+          </w:tcPr>
+          <w:p>
+            <w:pPr>
+              <w:jc w:val="both"/>
+              <w:rPr>
+                <w:rFonts w:ascii="Times New Roman" w:hAnsi="Times New Roman" w:cs="Times New Roman"/>
+                <w:sz w:val="28"/>
+                <w:szCs w:val="28"/>
+                <w:lang w:val="en-US"/>
+              </w:rPr>
+            </w:pPr>
+            <w:r>
+              <w:rPr>
+                <w:rFonts w:ascii="Times New Roman" w:hAnsi="Times New Roman" w:cs="Times New Roman"/>
+                <w:sz w:val="28"/>
+                <w:szCs w:val="28"/>
+                <w:lang w:val="en-US"/>
+              </w:rPr>
+              <w:t>depths of the sound speed profile nodes</w:t>
+            </w:r>
+          </w:p>
+        </w:tc>
+        <w:tc>
+          <w:tcPr>
+            <w:tcW w:w="1048" w:type="dxa"/>
+          </w:tcPr>
+          <w:p>
+            <w:pPr>
+              <w:jc w:val="both"/>
+              <w:rPr>
+                <w:rFonts w:ascii="Times New Roman" w:hAnsi="Times New Roman" w:cs="Times New Roman"/>
+                <w:sz w:val="28"/>
+                <w:szCs w:val="28"/>
+                <w:lang w:val="en-US"/>
+              </w:rPr>
+            </w:pPr>
+            <w:r>
+              <w:rPr>
+                <w:rFonts w:ascii="Times New Roman" w:hAnsi="Times New Roman" w:cs="Times New Roman"/>
+                <w:sz w:val="28"/>
+                <w:szCs w:val="28"/>
+                <w:lang w:val="en-US"/>
+              </w:rPr>
+              <w:t>m</w:t>
+            </w:r>
+          </w:p>
+        </w:tc>
+        <w:tc>
+          <w:tcPr>
+            <w:tcW w:w="1243" w:type="dxa"/>
+          </w:tcPr>
+          <w:p>
+            <w:pPr>
+              <w:jc w:val="both"/>
+              <w:rPr>
+                <w:rFonts w:ascii="Times New Roman" w:hAnsi="Times New Roman" w:cs="Times New Roman"/>
+                <w:sz w:val="28"/>
+                <w:szCs w:val="28"/>
+                <w:lang w:val="en-US"/>
+              </w:rPr>
+            </w:pPr>
+            <w:r>
+              <w:rPr>
+                <w:rFonts w:ascii="Times New Roman" w:hAnsi="Times New Roman" w:cs="Times New Roman"/>
+                <w:sz w:val="28"/>
+                <w:szCs w:val="28"/>
+                <w:lang w:val="en-US"/>
+              </w:rPr>
+              <w:t>yes</w:t>
+            </w:r>
+          </w:p>
+        </w:tc>
+      </w:tr>
+      <w:tr>
+        <w:tc>
+          <w:tcPr>
+            <w:tcW w:w="1980" w:type="dxa"/>
+          </w:tcPr>
+          <w:p>
+            <w:pPr>
+              <w:jc w:val="both"/>
+              <w:rPr>
+                <w:rFonts w:ascii="Times New Roman" w:hAnsi="Times New Roman" w:cs="Times New Roman"/>
+                <w:sz w:val="28"/>
+                <w:szCs w:val="28"/>
+                <w:lang w:val="en-US"/>
+              </w:rPr>
+            </w:pPr>
+            <w:proofErr w:type="spellStart"/>
+            <w:r>
+              <w:rPr>
+                <w:rFonts w:ascii="Times New Roman" w:hAnsi="Times New Roman" w:cs="Times New Roman"/>
+                <w:sz w:val="28"/>
+                <w:szCs w:val="28"/>
+                <w:lang w:val="en-US"/>
+              </w:rPr>
+              <w:t>c</w:t>
+            </w:r>
+            <w:r>
+              <w:rPr>
+                <w:rFonts w:ascii="Times New Roman" w:hAnsi="Times New Roman" w:cs="Times New Roman"/>
+                <w:sz w:val="28"/>
+                <w:szCs w:val="28"/>
+                <w:lang w:val="en-US"/>
+              </w:rPr>
+              <w:t>w</w:t>
+            </w:r>
+            <w:proofErr w:type="spellEnd"/>
+            <w:r>
+              <w:rPr>
+                <w:rFonts w:ascii="Times New Roman" w:hAnsi="Times New Roman" w:cs="Times New Roman"/>
+                <w:sz w:val="28"/>
+                <w:szCs w:val="28"/>
+                <w:lang w:val="en-US"/>
+              </w:rPr>
+              <w:t>[</w:t>
+            </w:r>
+            <w:proofErr w:type="spellStart"/>
+            <w:r>
+              <w:rPr>
+                <w:rFonts w:ascii="Times New Roman" w:hAnsi="Times New Roman" w:cs="Times New Roman"/>
+                <w:sz w:val="28"/>
+                <w:szCs w:val="28"/>
+                <w:lang w:val="en-US"/>
+              </w:rPr>
+              <w:t>i</w:t>
+            </w:r>
+            <w:proofErr w:type="spellEnd"/>
+            <w:r>
+              <w:rPr>
+                <w:rFonts w:ascii="Times New Roman" w:hAnsi="Times New Roman" w:cs="Times New Roman"/>
+                <w:sz w:val="28"/>
+                <w:szCs w:val="28"/>
+                <w:lang w:val="en-US"/>
+              </w:rPr>
+              <w:t xml:space="preserve">] </w:t>
+            </w:r>
+            <w:proofErr w:type="gramStart"/>
+            <w:r>
+              <w:rPr>
+                <w:rFonts w:ascii="Times New Roman" w:hAnsi="Times New Roman" w:cs="Times New Roman"/>
+                <w:sz w:val="28"/>
+                <w:szCs w:val="28"/>
+                <w:lang w:val="en-US"/>
+              </w:rPr>
+              <w:t xml:space="preserve">   (</w:t>
+            </w:r>
+            <w:proofErr w:type="gramEnd"/>
+            <w:r>
+              <w:rPr>
+                <w:rFonts w:ascii="Times New Roman" w:hAnsi="Times New Roman" w:cs="Times New Roman"/>
+                <w:sz w:val="28"/>
+                <w:szCs w:val="28"/>
+                <w:lang w:val="en-US"/>
+              </w:rPr>
+              <w:t>c</w:t>
+            </w:r>
+            <w:r>
+              <w:rPr>
+                <w:rFonts w:ascii="Times New Roman" w:hAnsi="Times New Roman" w:cs="Times New Roman"/>
+                <w:sz w:val="28"/>
+                <w:szCs w:val="28"/>
+                <w:lang w:val="en-US"/>
+              </w:rPr>
+              <w:t>w</w:t>
+            </w:r>
+            <w:r>
+              <w:rPr>
+                <w:rFonts w:ascii="Times New Roman" w:hAnsi="Times New Roman" w:cs="Times New Roman"/>
+                <w:sz w:val="28"/>
+                <w:szCs w:val="28"/>
+                <w:lang w:val="en-US"/>
+              </w:rPr>
+              <w:t>0,c</w:t>
+            </w:r>
+            <w:r>
+              <w:rPr>
+                <w:rFonts w:ascii="Times New Roman" w:hAnsi="Times New Roman" w:cs="Times New Roman"/>
+                <w:sz w:val="28"/>
+                <w:szCs w:val="28"/>
+                <w:lang w:val="en-US"/>
+              </w:rPr>
+              <w:t>w</w:t>
+            </w:r>
+            <w:r>
+              <w:rPr>
+                <w:rFonts w:ascii="Times New Roman" w:hAnsi="Times New Roman" w:cs="Times New Roman"/>
+                <w:sz w:val="28"/>
+                <w:szCs w:val="28"/>
+                <w:lang w:val="en-US"/>
+              </w:rPr>
+              <w:t>1,c</w:t>
+            </w:r>
+            <w:r>
+              <w:rPr>
+                <w:rFonts w:ascii="Times New Roman" w:hAnsi="Times New Roman" w:cs="Times New Roman"/>
+                <w:sz w:val="28"/>
+                <w:szCs w:val="28"/>
+                <w:lang w:val="en-US"/>
+              </w:rPr>
+              <w:t>w</w:t>
+            </w:r>
+            <w:r>
+              <w:rPr>
+                <w:rFonts w:ascii="Times New Roman" w:hAnsi="Times New Roman" w:cs="Times New Roman"/>
+                <w:sz w:val="28"/>
+                <w:szCs w:val="28"/>
+                <w:lang w:val="en-US"/>
+              </w:rPr>
+              <w:t>2…)</w:t>
             </w:r>
           </w:p>
         </w:tc>
@@ -1366,7 +1790,26 @@
           <w:lang w:val="en-US"/>
         </w:rPr>
         <w:br/>
-        <w:t>Note that sound speed profile is determined by n values of depth 0&lt;d1&lt;d2&lt;…&lt;d[n]&lt;h and n+1 values of the sound speed c</w:t>
+        <w:t xml:space="preserve">Note that sound speed profile is determined by n values of depth </w:t>
+      </w:r>
+      <w:r>
+        <w:rPr>
+          <w:rFonts w:ascii="Times New Roman" w:hAnsi="Times New Roman" w:cs="Times New Roman"/>
+          <w:sz w:val="28"/>
+          <w:szCs w:val="28"/>
+          <w:lang w:val="en-US"/>
+        </w:rPr>
+        <w:lastRenderedPageBreak/>
+        <w:t>0&lt;d1&lt;d2&lt;…&lt;d[n]&lt;h and n+1 values of the sound speed c</w:t>
+      </w:r>
+      <w:r>
+        <w:rPr>
+          <w:rFonts w:ascii="Times New Roman" w:hAnsi="Times New Roman" w:cs="Times New Roman"/>
+          <w:sz w:val="28"/>
+          <w:szCs w:val="28"/>
+          <w:lang w:val="en-US"/>
+        </w:rPr>
+        <w:t>w</w:t>
       </w:r>
       <w:proofErr w:type="gramStart"/>
       <w:r>
@@ -1378,6 +1821,15 @@
         </w:rPr>
         <w:t>0,c</w:t>
       </w:r>
+      <w:r>
+        <w:rPr>
+          <w:rFonts w:ascii="Times New Roman" w:hAnsi="Times New Roman" w:cs="Times New Roman"/>
+          <w:sz w:val="28"/>
+          <w:szCs w:val="28"/>
+          <w:lang w:val="en-US"/>
+        </w:rPr>
+        <w:t>w</w:t>
+      </w:r>
       <w:proofErr w:type="gramEnd"/>
       <w:r>
         <w:rPr>
@@ -1386,7 +1838,25 @@
           <w:szCs w:val="28"/>
           <w:lang w:val="en-US"/>
         </w:rPr>
-        <w:t>1,c2,…,c[n]. The value c[</w:t>
+        <w:t>1,c</w:t>
+      </w:r>
+      <w:r>
+        <w:rPr>
+          <w:rFonts w:ascii="Times New Roman" w:hAnsi="Times New Roman" w:cs="Times New Roman"/>
+          <w:sz w:val="28"/>
+          <w:szCs w:val="28"/>
+          <w:lang w:val="en-US"/>
+        </w:rPr>
+        <w:t>w</w:t>
+      </w:r>
+      <w:r>
+        <w:rPr>
+          <w:rFonts w:ascii="Times New Roman" w:hAnsi="Times New Roman" w:cs="Times New Roman"/>
+          <w:sz w:val="28"/>
+          <w:szCs w:val="28"/>
+          <w:lang w:val="en-US"/>
+        </w:rPr>
+        <w:t>2,…,</w:t>
       </w:r>
       <w:proofErr w:type="spellStart"/>
       <w:r>
@@ -1396,6 +1866,64 @@
           <w:szCs w:val="28"/>
           <w:lang w:val="en-US"/>
         </w:rPr>
+        <w:t>c</w:t>
+      </w:r>
+      <w:r>
+        <w:rPr>
+          <w:rFonts w:ascii="Times New Roman" w:hAnsi="Times New Roman" w:cs="Times New Roman"/>
+          <w:sz w:val="28"/>
+          <w:szCs w:val="28"/>
+          <w:lang w:val="en-US"/>
+        </w:rPr>
+        <w:t>w</w:t>
+      </w:r>
+      <w:proofErr w:type="spellEnd"/>
+      <w:r>
+        <w:rPr>
+          <w:rFonts w:ascii="Times New Roman" w:hAnsi="Times New Roman" w:cs="Times New Roman"/>
+          <w:sz w:val="28"/>
+          <w:szCs w:val="28"/>
+          <w:lang w:val="en-US"/>
+        </w:rPr>
+        <w:t xml:space="preserve">[n]. The value </w:t>
+      </w:r>
+      <w:proofErr w:type="spellStart"/>
+      <w:r>
+        <w:rPr>
+          <w:rFonts w:ascii="Times New Roman" w:hAnsi="Times New Roman" w:cs="Times New Roman"/>
+          <w:sz w:val="28"/>
+          <w:szCs w:val="28"/>
+          <w:lang w:val="en-US"/>
+        </w:rPr>
+        <w:t>c</w:t>
+      </w:r>
+      <w:r>
+        <w:rPr>
+          <w:rFonts w:ascii="Times New Roman" w:hAnsi="Times New Roman" w:cs="Times New Roman"/>
+          <w:sz w:val="28"/>
+          <w:szCs w:val="28"/>
+          <w:lang w:val="en-US"/>
+        </w:rPr>
+        <w:t>w</w:t>
+      </w:r>
+      <w:proofErr w:type="spellEnd"/>
+      <w:r>
+        <w:rPr>
+          <w:rFonts w:ascii="Times New Roman" w:hAnsi="Times New Roman" w:cs="Times New Roman"/>
+          <w:sz w:val="28"/>
+          <w:szCs w:val="28"/>
+          <w:lang w:val="en-US"/>
+        </w:rPr>
+        <w:t>[</w:t>
+      </w:r>
+      <w:proofErr w:type="spellStart"/>
+      <w:r>
+        <w:rPr>
+          <w:rFonts w:ascii="Times New Roman" w:hAnsi="Times New Roman" w:cs="Times New Roman"/>
+          <w:sz w:val="28"/>
+          <w:szCs w:val="28"/>
+          <w:lang w:val="en-US"/>
+        </w:rPr>
         <w:t>i</w:t>
       </w:r>
       <w:proofErr w:type="spellEnd"/>
@@ -1426,7 +1954,25 @@
           <w:szCs w:val="28"/>
           <w:lang w:val="en-US"/>
         </w:rPr>
-        <w:t>], and c0 is the sound speed at z=0. The sound speed is a linear function on each interval [d[</w:t>
+        <w:t>], and c</w:t>
+      </w:r>
+      <w:r>
+        <w:rPr>
+          <w:rFonts w:ascii="Times New Roman" w:hAnsi="Times New Roman" w:cs="Times New Roman"/>
+          <w:sz w:val="28"/>
+          <w:szCs w:val="28"/>
+          <w:lang w:val="en-US"/>
+        </w:rPr>
+        <w:t>w</w:t>
+      </w:r>
+      <w:r>
+        <w:rPr>
+          <w:rFonts w:ascii="Times New Roman" w:hAnsi="Times New Roman" w:cs="Times New Roman"/>
+          <w:sz w:val="28"/>
+          <w:szCs w:val="28"/>
+          <w:lang w:val="en-US"/>
+        </w:rPr>
+        <w:t>0 is the sound speed at z=0. The sound speed is a linear function on each interval [d[</w:t>
       </w:r>
       <w:proofErr w:type="spellStart"/>
       <w:r>
@@ -1466,7 +2012,6 @@
           <w:szCs w:val="28"/>
           <w:lang w:val="en-US"/>
         </w:rPr>
-        <w:lastRenderedPageBreak/>
         <w:t>Note that an average PC can easily perform inversion of 2 parameters, while 3 and more parameters can ta</w:t>
       </w:r>
       <w:r>
@@ -2144,6 +2689,7 @@
     <w:lsdException w:name="HTML Sample" w:semiHidden="1" w:unhideWhenUsed="1"/>
     <w:lsdException w:name="HTML Typewriter" w:semiHidden="1" w:unhideWhenUsed="1"/>
     <w:lsdException w:name="HTML Variable" w:semiHidden="1" w:unhideWhenUsed="1"/>
+    <w:lsdException w:name="Normal Table" w:semiHidden="1" w:unhideWhenUsed="1"/>
     <w:lsdException w:name="annotation subject" w:semiHidden="1" w:unhideWhenUsed="1"/>
     <w:lsdException w:name="No List" w:semiHidden="1" w:unhideWhenUsed="1"/>
     <w:lsdException w:name="Outline List 1" w:semiHidden="1" w:unhideWhenUsed="1"/>
@@ -2187,8 +2733,10 @@
     <w:lsdException w:name="Table Elegant" w:semiHidden="1" w:unhideWhenUsed="1"/>
     <w:lsdException w:name="Table Professional" w:semiHidden="1" w:unhideWhenUsed="1"/>
     <w:lsdException w:name="Table Subtle 1" w:semiHidden="1" w:unhideWhenUsed="1"/>
+    <w:lsdException w:name="Table Subtle 2" w:semiHidden="1" w:unhideWhenUsed="1"/>
     <w:lsdException w:name="Table Web 1" w:semiHidden="1" w:unhideWhenUsed="1"/>
     <w:lsdException w:name="Table Web 2" w:semiHidden="1" w:unhideWhenUsed="1"/>
+    <w:lsdException w:name="Table Web 3" w:semiHidden="1" w:unhideWhenUsed="1"/>
     <w:lsdException w:name="Balloon Text" w:semiHidden="1" w:unhideWhenUsed="1"/>
     <w:lsdException w:name="Table Grid" w:uiPriority="39"/>
     <w:lsdException w:name="Table Theme" w:semiHidden="1" w:unhideWhenUsed="1"/>

</xml_diff>

<commit_message>
+ eigen_type scenarion parameter
eigen_type values : alglib or arpack (algorithms for computing
eigenvalues)
</commit_message>
<xml_diff>
--- a/doc/Creating_an_inversion_scenario_file.docx
+++ b/doc/Creating_an_inversion_scenario_file.docx
@@ -177,7 +177,7 @@
       <w:tr>
         <w:tc>
           <w:tcPr>
-            <w:tcW w:w="1980" w:type="dxa"/>
+            <w:tcW w:w="2222" w:type="dxa"/>
           </w:tcPr>
           <w:p>
             <w:pPr>
@@ -204,7 +204,7 @@
         </w:tc>
         <w:tc>
           <w:tcPr>
-            <w:tcW w:w="5074" w:type="dxa"/>
+            <w:tcW w:w="3963" w:type="dxa"/>
           </w:tcPr>
           <w:p>
             <w:pPr>
@@ -231,7 +231,7 @@
         </w:tc>
         <w:tc>
           <w:tcPr>
-            <w:tcW w:w="1048" w:type="dxa"/>
+            <w:tcW w:w="1981" w:type="dxa"/>
           </w:tcPr>
           <w:p>
             <w:pPr>
@@ -258,7 +258,7 @@
         </w:tc>
         <w:tc>
           <w:tcPr>
-            <w:tcW w:w="1243" w:type="dxa"/>
+            <w:tcW w:w="1179" w:type="dxa"/>
           </w:tcPr>
           <w:p>
             <w:pPr>
@@ -287,7 +287,7 @@
       <w:tr>
         <w:tc>
           <w:tcPr>
-            <w:tcW w:w="1980" w:type="dxa"/>
+            <w:tcW w:w="2222" w:type="dxa"/>
           </w:tcPr>
           <w:p>
             <w:pPr>
@@ -312,7 +312,7 @@
         </w:tc>
         <w:tc>
           <w:tcPr>
-            <w:tcW w:w="5074" w:type="dxa"/>
+            <w:tcW w:w="3963" w:type="dxa"/>
           </w:tcPr>
           <w:p>
             <w:pPr>
@@ -337,7 +337,7 @@
         </w:tc>
         <w:tc>
           <w:tcPr>
-            <w:tcW w:w="1048" w:type="dxa"/>
+            <w:tcW w:w="1981" w:type="dxa"/>
           </w:tcPr>
           <w:p>
             <w:pPr>
@@ -362,7 +362,7 @@
         </w:tc>
         <w:tc>
           <w:tcPr>
-            <w:tcW w:w="1243" w:type="dxa"/>
+            <w:tcW w:w="1179" w:type="dxa"/>
           </w:tcPr>
           <w:p>
             <w:pPr>
@@ -389,7 +389,7 @@
       <w:tr>
         <w:tc>
           <w:tcPr>
-            <w:tcW w:w="1980" w:type="dxa"/>
+            <w:tcW w:w="2222" w:type="dxa"/>
           </w:tcPr>
           <w:p>
             <w:pPr>
@@ -414,7 +414,7 @@
         </w:tc>
         <w:tc>
           <w:tcPr>
-            <w:tcW w:w="5074" w:type="dxa"/>
+            <w:tcW w:w="3963" w:type="dxa"/>
           </w:tcPr>
           <w:p>
             <w:pPr>
@@ -439,7 +439,7 @@
         </w:tc>
         <w:tc>
           <w:tcPr>
-            <w:tcW w:w="1048" w:type="dxa"/>
+            <w:tcW w:w="1981" w:type="dxa"/>
           </w:tcPr>
           <w:p>
             <w:pPr>
@@ -464,7 +464,7 @@
         </w:tc>
         <w:tc>
           <w:tcPr>
-            <w:tcW w:w="1243" w:type="dxa"/>
+            <w:tcW w:w="1179" w:type="dxa"/>
           </w:tcPr>
           <w:p>
             <w:pPr>
@@ -491,7 +491,7 @@
       <w:tr>
         <w:tc>
           <w:tcPr>
-            <w:tcW w:w="1980" w:type="dxa"/>
+            <w:tcW w:w="2222" w:type="dxa"/>
           </w:tcPr>
           <w:p>
             <w:pPr>
@@ -527,7 +527,7 @@
         </w:tc>
         <w:tc>
           <w:tcPr>
-            <w:tcW w:w="5074" w:type="dxa"/>
+            <w:tcW w:w="3963" w:type="dxa"/>
           </w:tcPr>
           <w:p>
             <w:pPr>
@@ -552,7 +552,7 @@
         </w:tc>
         <w:tc>
           <w:tcPr>
-            <w:tcW w:w="1048" w:type="dxa"/>
+            <w:tcW w:w="1981" w:type="dxa"/>
           </w:tcPr>
           <w:p>
             <w:pPr>
@@ -688,7 +688,7 @@
         </w:tc>
         <w:tc>
           <w:tcPr>
-            <w:tcW w:w="1243" w:type="dxa"/>
+            <w:tcW w:w="1179" w:type="dxa"/>
           </w:tcPr>
           <w:p>
             <w:pPr>
@@ -715,7 +715,7 @@
       <w:tr>
         <w:tc>
           <w:tcPr>
-            <w:tcW w:w="1980" w:type="dxa"/>
+            <w:tcW w:w="2222" w:type="dxa"/>
           </w:tcPr>
           <w:p>
             <w:pPr>
@@ -742,7 +742,7 @@
         </w:tc>
         <w:tc>
           <w:tcPr>
-            <w:tcW w:w="5074" w:type="dxa"/>
+            <w:tcW w:w="3963" w:type="dxa"/>
           </w:tcPr>
           <w:p>
             <w:pPr>
@@ -790,24 +790,109 @@
               </w:rPr>
               <w:t>optimization algorithm</w:t>
             </w:r>
+          </w:p>
+        </w:tc>
+        <w:tc>
+          <w:tcPr>
+            <w:tcW w:w="1981" w:type="dxa"/>
+          </w:tcPr>
+          <w:p>
+            <w:pPr>
+              <w:jc w:val="both"/>
+              <w:rPr>
+                <w:rFonts w:ascii="Times New Roman" w:hAnsi="Times New Roman" w:cs="Times New Roman"/>
+                <w:sz w:val="28"/>
+                <w:szCs w:val="28"/>
+                <w:lang w:val="en-US"/>
+              </w:rPr>
+            </w:pPr>
+            <w:proofErr w:type="spellStart"/>
+            <w:r>
+              <w:rPr>
+                <w:rFonts w:ascii="Times New Roman" w:hAnsi="Times New Roman" w:cs="Times New Roman"/>
+                <w:sz w:val="28"/>
+                <w:szCs w:val="28"/>
+                <w:lang w:val="en-US"/>
+              </w:rPr>
+              <w:t>bruteforce</w:t>
+            </w:r>
+            <w:proofErr w:type="spellEnd"/>
+            <w:r>
+              <w:rPr>
+                <w:rFonts w:ascii="Times New Roman" w:hAnsi="Times New Roman" w:cs="Times New Roman"/>
+                <w:sz w:val="28"/>
+                <w:szCs w:val="28"/>
+                <w:lang w:val="en-US"/>
+              </w:rPr>
+              <w:t>,</w:t>
+            </w:r>
+          </w:p>
+          <w:p>
+            <w:pPr>
+              <w:jc w:val="both"/>
+              <w:rPr>
+                <w:rFonts w:ascii="Times New Roman" w:hAnsi="Times New Roman" w:cs="Times New Roman"/>
+                <w:sz w:val="28"/>
+                <w:szCs w:val="28"/>
+                <w:lang w:val="en-US"/>
+              </w:rPr>
+            </w:pPr>
+            <w:proofErr w:type="spellStart"/>
+            <w:r>
+              <w:rPr>
+                <w:rFonts w:ascii="Times New Roman" w:hAnsi="Times New Roman" w:cs="Times New Roman"/>
+                <w:sz w:val="28"/>
+                <w:szCs w:val="28"/>
+                <w:lang w:val="en-US"/>
+              </w:rPr>
+              <w:t>ils</w:t>
+            </w:r>
+            <w:proofErr w:type="spellEnd"/>
+          </w:p>
+        </w:tc>
+        <w:tc>
+          <w:tcPr>
+            <w:tcW w:w="1179" w:type="dxa"/>
+          </w:tcPr>
+          <w:p>
+            <w:pPr>
+              <w:jc w:val="both"/>
+              <w:rPr>
+                <w:rFonts w:ascii="Times New Roman" w:hAnsi="Times New Roman" w:cs="Times New Roman"/>
+                <w:sz w:val="28"/>
+                <w:szCs w:val="28"/>
+                <w:lang w:val="en-US"/>
+              </w:rPr>
+            </w:pPr>
+            <w:r>
+              <w:rPr>
+                <w:rFonts w:ascii="Times New Roman" w:hAnsi="Times New Roman" w:cs="Times New Roman"/>
+                <w:sz w:val="28"/>
+                <w:szCs w:val="28"/>
+                <w:lang w:val="en-US"/>
+              </w:rPr>
+              <w:t>no</w:t>
+            </w:r>
+          </w:p>
+        </w:tc>
+      </w:tr>
+      <w:tr>
+        <w:tc>
+          <w:tcPr>
+            <w:tcW w:w="2222" w:type="dxa"/>
+          </w:tcPr>
+          <w:p>
+            <w:pPr>
+              <w:jc w:val="both"/>
+              <w:rPr>
+                <w:rFonts w:ascii="Times New Roman" w:hAnsi="Times New Roman" w:cs="Times New Roman"/>
+                <w:sz w:val="28"/>
+                <w:szCs w:val="28"/>
+                <w:lang w:val="en-US"/>
+              </w:rPr>
+            </w:pPr>
             <w:bookmarkStart w:id="0" w:name="_GoBack"/>
             <w:bookmarkEnd w:id="0"/>
-          </w:p>
-        </w:tc>
-        <w:tc>
-          <w:tcPr>
-            <w:tcW w:w="1048" w:type="dxa"/>
-          </w:tcPr>
-          <w:p>
-            <w:pPr>
-              <w:jc w:val="both"/>
-              <w:rPr>
-                <w:rFonts w:ascii="Times New Roman" w:hAnsi="Times New Roman" w:cs="Times New Roman"/>
-                <w:sz w:val="28"/>
-                <w:szCs w:val="28"/>
-                <w:lang w:val="en-US"/>
-              </w:rPr>
-            </w:pPr>
             <w:proofErr w:type="spellStart"/>
             <w:r>
               <w:rPr>
@@ -816,29 +901,34 @@
                 <w:szCs w:val="28"/>
                 <w:lang w:val="en-US"/>
               </w:rPr>
-              <w:t>bruteforce</w:t>
+              <w:t>ils_iterations</w:t>
             </w:r>
             <w:proofErr w:type="spellEnd"/>
-            <w:r>
-              <w:rPr>
-                <w:rFonts w:ascii="Times New Roman" w:hAnsi="Times New Roman" w:cs="Times New Roman"/>
-                <w:sz w:val="28"/>
-                <w:szCs w:val="28"/>
-                <w:lang w:val="en-US"/>
-              </w:rPr>
-              <w:t>,</w:t>
-            </w:r>
-          </w:p>
-          <w:p>
-            <w:pPr>
-              <w:jc w:val="both"/>
-              <w:rPr>
-                <w:rFonts w:ascii="Times New Roman" w:hAnsi="Times New Roman" w:cs="Times New Roman"/>
-                <w:sz w:val="28"/>
-                <w:szCs w:val="28"/>
-                <w:lang w:val="en-US"/>
-              </w:rPr>
-            </w:pPr>
+          </w:p>
+        </w:tc>
+        <w:tc>
+          <w:tcPr>
+            <w:tcW w:w="3963" w:type="dxa"/>
+          </w:tcPr>
+          <w:p>
+            <w:pPr>
+              <w:jc w:val="both"/>
+              <w:rPr>
+                <w:rFonts w:ascii="Times New Roman" w:hAnsi="Times New Roman" w:cs="Times New Roman"/>
+                <w:sz w:val="28"/>
+                <w:szCs w:val="28"/>
+                <w:lang w:val="en-US"/>
+              </w:rPr>
+            </w:pPr>
+            <w:r>
+              <w:rPr>
+                <w:rFonts w:ascii="Times New Roman" w:hAnsi="Times New Roman" w:cs="Times New Roman"/>
+                <w:sz w:val="28"/>
+                <w:szCs w:val="28"/>
+                <w:lang w:val="en-US"/>
+              </w:rPr>
+              <w:t xml:space="preserve">Number of iterations in iterated local search (applicable only if </w:t>
+            </w:r>
             <w:proofErr w:type="spellStart"/>
             <w:r>
               <w:rPr>
@@ -847,14 +937,68 @@
                 <w:szCs w:val="28"/>
                 <w:lang w:val="en-US"/>
               </w:rPr>
+              <w:t>launch_type</w:t>
+            </w:r>
+            <w:proofErr w:type="spellEnd"/>
+            <w:r>
+              <w:rPr>
+                <w:rFonts w:ascii="Times New Roman" w:hAnsi="Times New Roman" w:cs="Times New Roman"/>
+                <w:sz w:val="28"/>
+                <w:szCs w:val="28"/>
+                <w:lang w:val="en-US"/>
+              </w:rPr>
+              <w:t xml:space="preserve"> is </w:t>
+            </w:r>
+            <w:proofErr w:type="spellStart"/>
+            <w:r>
+              <w:rPr>
+                <w:rFonts w:ascii="Times New Roman" w:hAnsi="Times New Roman" w:cs="Times New Roman"/>
+                <w:sz w:val="28"/>
+                <w:szCs w:val="28"/>
+                <w:lang w:val="en-US"/>
+              </w:rPr>
               <w:t>ils</w:t>
             </w:r>
             <w:proofErr w:type="spellEnd"/>
-          </w:p>
-        </w:tc>
-        <w:tc>
-          <w:tcPr>
-            <w:tcW w:w="1243" w:type="dxa"/>
+            <w:r>
+              <w:rPr>
+                <w:rFonts w:ascii="Times New Roman" w:hAnsi="Times New Roman" w:cs="Times New Roman"/>
+                <w:sz w:val="28"/>
+                <w:szCs w:val="28"/>
+                <w:lang w:val="en-US"/>
+              </w:rPr>
+              <w:t>)</w:t>
+            </w:r>
+          </w:p>
+        </w:tc>
+        <w:tc>
+          <w:tcPr>
+            <w:tcW w:w="1981" w:type="dxa"/>
+          </w:tcPr>
+          <w:p>
+            <w:pPr>
+              <w:jc w:val="both"/>
+              <w:rPr>
+                <w:rFonts w:ascii="Times New Roman" w:hAnsi="Times New Roman" w:cs="Times New Roman"/>
+                <w:sz w:val="28"/>
+                <w:szCs w:val="28"/>
+                <w:lang w:val="en-US"/>
+              </w:rPr>
+            </w:pPr>
+            <w:r>
+              <w:rPr>
+                <w:rFonts w:ascii="Times New Roman" w:hAnsi="Times New Roman" w:cs="Times New Roman"/>
+                <w:sz w:val="28"/>
+                <w:szCs w:val="28"/>
+                <w:lang w:val="en-US"/>
+              </w:rPr>
+              <w:t>integer (10 by default)</w:t>
+            </w:r>
+          </w:p>
+        </w:tc>
+        <w:tc>
+          <w:tcPr>
+            <w:tcW w:w="1179" w:type="dxa"/>
           </w:tcPr>
           <w:p>
             <w:pPr>
@@ -881,143 +1025,101 @@
       <w:tr>
         <w:tc>
           <w:tcPr>
-            <w:tcW w:w="1980" w:type="dxa"/>
-          </w:tcPr>
-          <w:p>
-            <w:pPr>
-              <w:jc w:val="both"/>
-              <w:rPr>
-                <w:rFonts w:ascii="Times New Roman" w:hAnsi="Times New Roman" w:cs="Times New Roman"/>
-                <w:sz w:val="28"/>
-                <w:szCs w:val="28"/>
-                <w:lang w:val="en-US"/>
-              </w:rPr>
-            </w:pPr>
-            <w:proofErr w:type="spellStart"/>
-            <w:r>
-              <w:rPr>
-                <w:rFonts w:ascii="Times New Roman" w:hAnsi="Times New Roman" w:cs="Times New Roman"/>
-                <w:sz w:val="28"/>
-                <w:szCs w:val="28"/>
-                <w:lang w:val="en-US"/>
-              </w:rPr>
-              <w:t>ils_iterations</w:t>
-            </w:r>
-            <w:proofErr w:type="spellEnd"/>
-          </w:p>
-        </w:tc>
-        <w:tc>
-          <w:tcPr>
-            <w:tcW w:w="5074" w:type="dxa"/>
-          </w:tcPr>
-          <w:p>
-            <w:pPr>
-              <w:jc w:val="both"/>
-              <w:rPr>
-                <w:rFonts w:ascii="Times New Roman" w:hAnsi="Times New Roman" w:cs="Times New Roman"/>
-                <w:sz w:val="28"/>
-                <w:szCs w:val="28"/>
-                <w:lang w:val="en-US"/>
-              </w:rPr>
-            </w:pPr>
-            <w:r>
-              <w:rPr>
-                <w:rFonts w:ascii="Times New Roman" w:hAnsi="Times New Roman" w:cs="Times New Roman"/>
-                <w:sz w:val="28"/>
-                <w:szCs w:val="28"/>
-                <w:lang w:val="en-US"/>
-              </w:rPr>
-              <w:t xml:space="preserve">Number of iterations in iterated local search (applicable only if </w:t>
-            </w:r>
-            <w:proofErr w:type="spellStart"/>
-            <w:r>
-              <w:rPr>
-                <w:rFonts w:ascii="Times New Roman" w:hAnsi="Times New Roman" w:cs="Times New Roman"/>
-                <w:sz w:val="28"/>
-                <w:szCs w:val="28"/>
-                <w:lang w:val="en-US"/>
-              </w:rPr>
-              <w:t>launch_type</w:t>
-            </w:r>
-            <w:proofErr w:type="spellEnd"/>
-            <w:r>
-              <w:rPr>
-                <w:rFonts w:ascii="Times New Roman" w:hAnsi="Times New Roman" w:cs="Times New Roman"/>
-                <w:sz w:val="28"/>
-                <w:szCs w:val="28"/>
-                <w:lang w:val="en-US"/>
-              </w:rPr>
-              <w:t xml:space="preserve"> is </w:t>
-            </w:r>
-            <w:proofErr w:type="spellStart"/>
-            <w:r>
-              <w:rPr>
-                <w:rFonts w:ascii="Times New Roman" w:hAnsi="Times New Roman" w:cs="Times New Roman"/>
-                <w:sz w:val="28"/>
-                <w:szCs w:val="28"/>
-                <w:lang w:val="en-US"/>
-              </w:rPr>
-              <w:t>ils</w:t>
-            </w:r>
-            <w:proofErr w:type="spellEnd"/>
-            <w:r>
-              <w:rPr>
-                <w:rFonts w:ascii="Times New Roman" w:hAnsi="Times New Roman" w:cs="Times New Roman"/>
-                <w:sz w:val="28"/>
-                <w:szCs w:val="28"/>
-                <w:lang w:val="en-US"/>
-              </w:rPr>
-              <w:t>)</w:t>
-            </w:r>
-          </w:p>
-        </w:tc>
-        <w:tc>
-          <w:tcPr>
-            <w:tcW w:w="1048" w:type="dxa"/>
-          </w:tcPr>
-          <w:p>
-            <w:pPr>
-              <w:jc w:val="both"/>
-              <w:rPr>
-                <w:rFonts w:ascii="Times New Roman" w:hAnsi="Times New Roman" w:cs="Times New Roman"/>
-                <w:sz w:val="28"/>
-                <w:szCs w:val="28"/>
-                <w:lang w:val="en-US"/>
-              </w:rPr>
-            </w:pPr>
-            <w:r>
-              <w:rPr>
-                <w:rFonts w:ascii="Times New Roman" w:hAnsi="Times New Roman" w:cs="Times New Roman"/>
-                <w:sz w:val="28"/>
-                <w:szCs w:val="28"/>
-                <w:lang w:val="en-US"/>
-              </w:rPr>
-              <w:t>integer (10 by default)</w:t>
-            </w:r>
-          </w:p>
-        </w:tc>
-        <w:tc>
-          <w:tcPr>
-            <w:tcW w:w="1243" w:type="dxa"/>
-          </w:tcPr>
-          <w:p>
-            <w:pPr>
-              <w:jc w:val="both"/>
-              <w:rPr>
-                <w:rFonts w:ascii="Times New Roman" w:hAnsi="Times New Roman" w:cs="Times New Roman"/>
-                <w:sz w:val="28"/>
-                <w:szCs w:val="28"/>
-                <w:lang w:val="en-US"/>
-              </w:rPr>
-            </w:pPr>
-            <w:r>
-              <w:rPr>
-                <w:rFonts w:ascii="Times New Roman" w:hAnsi="Times New Roman" w:cs="Times New Roman"/>
-                <w:sz w:val="28"/>
-                <w:szCs w:val="28"/>
-                <w:lang w:val="en-US"/>
-              </w:rPr>
-              <w:t>no</w:t>
+            <w:tcW w:w="2222" w:type="dxa"/>
+          </w:tcPr>
+          <w:p>
+            <w:pPr>
+              <w:jc w:val="both"/>
+              <w:rPr>
+                <w:rFonts w:ascii="Times New Roman" w:hAnsi="Times New Roman" w:cs="Times New Roman"/>
+                <w:sz w:val="28"/>
+                <w:szCs w:val="28"/>
+                <w:lang w:val="en-US"/>
+              </w:rPr>
+            </w:pPr>
+            <w:r>
+              <w:rPr>
+                <w:rFonts w:ascii="Times New Roman" w:hAnsi="Times New Roman" w:cs="Times New Roman"/>
+                <w:sz w:val="28"/>
+                <w:szCs w:val="28"/>
+                <w:lang w:val="en-US"/>
+              </w:rPr>
+              <w:t>R</w:t>
+            </w:r>
+          </w:p>
+        </w:tc>
+        <w:tc>
+          <w:tcPr>
+            <w:tcW w:w="3963" w:type="dxa"/>
+          </w:tcPr>
+          <w:p>
+            <w:pPr>
+              <w:jc w:val="both"/>
+              <w:rPr>
+                <w:rFonts w:ascii="Times New Roman" w:hAnsi="Times New Roman" w:cs="Times New Roman"/>
+                <w:sz w:val="28"/>
+                <w:szCs w:val="28"/>
+                <w:lang w:val="en-US"/>
+              </w:rPr>
+            </w:pPr>
+            <w:r>
+              <w:rPr>
+                <w:rFonts w:ascii="Times New Roman" w:hAnsi="Times New Roman" w:cs="Times New Roman"/>
+                <w:sz w:val="28"/>
+                <w:szCs w:val="28"/>
+                <w:lang w:val="en-US"/>
+              </w:rPr>
+              <w:t>source-receiver range</w:t>
+            </w:r>
+          </w:p>
+        </w:tc>
+        <w:tc>
+          <w:tcPr>
+            <w:tcW w:w="1981" w:type="dxa"/>
+          </w:tcPr>
+          <w:p>
+            <w:pPr>
+              <w:jc w:val="both"/>
+              <w:rPr>
+                <w:rFonts w:ascii="Times New Roman" w:hAnsi="Times New Roman" w:cs="Times New Roman"/>
+                <w:sz w:val="28"/>
+                <w:szCs w:val="28"/>
+                <w:lang w:val="en-US"/>
+              </w:rPr>
+            </w:pPr>
+            <w:r>
+              <w:rPr>
+                <w:rFonts w:ascii="Times New Roman" w:hAnsi="Times New Roman" w:cs="Times New Roman"/>
+                <w:sz w:val="28"/>
+                <w:szCs w:val="28"/>
+                <w:lang w:val="en-US"/>
+              </w:rPr>
+              <w:t>m</w:t>
+            </w:r>
+          </w:p>
+        </w:tc>
+        <w:tc>
+          <w:tcPr>
+            <w:tcW w:w="1179" w:type="dxa"/>
+          </w:tcPr>
+          <w:p>
+            <w:pPr>
+              <w:jc w:val="both"/>
+              <w:rPr>
+                <w:rFonts w:ascii="Times New Roman" w:hAnsi="Times New Roman" w:cs="Times New Roman"/>
+                <w:sz w:val="28"/>
+                <w:szCs w:val="28"/>
+                <w:lang w:val="en-US"/>
+              </w:rPr>
+            </w:pPr>
+            <w:r>
+              <w:rPr>
+                <w:rFonts w:ascii="Times New Roman" w:hAnsi="Times New Roman" w:cs="Times New Roman"/>
+                <w:sz w:val="28"/>
+                <w:szCs w:val="28"/>
+                <w:lang w:val="en-US"/>
+              </w:rPr>
+              <w:t>yes</w:t>
             </w:r>
           </w:p>
         </w:tc>
@@ -1025,82 +1127,84 @@
       <w:tr>
         <w:tc>
           <w:tcPr>
-            <w:tcW w:w="1980" w:type="dxa"/>
-          </w:tcPr>
-          <w:p>
-            <w:pPr>
-              <w:jc w:val="both"/>
-              <w:rPr>
-                <w:rFonts w:ascii="Times New Roman" w:hAnsi="Times New Roman" w:cs="Times New Roman"/>
-                <w:sz w:val="28"/>
-                <w:szCs w:val="28"/>
-                <w:lang w:val="en-US"/>
-              </w:rPr>
-            </w:pPr>
-            <w:r>
-              <w:rPr>
-                <w:rFonts w:ascii="Times New Roman" w:hAnsi="Times New Roman" w:cs="Times New Roman"/>
-                <w:sz w:val="28"/>
-                <w:szCs w:val="28"/>
-                <w:lang w:val="en-US"/>
-              </w:rPr>
-              <w:t>R</w:t>
-            </w:r>
-          </w:p>
-        </w:tc>
-        <w:tc>
-          <w:tcPr>
-            <w:tcW w:w="5074" w:type="dxa"/>
-          </w:tcPr>
-          <w:p>
-            <w:pPr>
-              <w:jc w:val="both"/>
-              <w:rPr>
-                <w:rFonts w:ascii="Times New Roman" w:hAnsi="Times New Roman" w:cs="Times New Roman"/>
-                <w:sz w:val="28"/>
-                <w:szCs w:val="28"/>
-                <w:lang w:val="en-US"/>
-              </w:rPr>
-            </w:pPr>
-            <w:r>
-              <w:rPr>
-                <w:rFonts w:ascii="Times New Roman" w:hAnsi="Times New Roman" w:cs="Times New Roman"/>
-                <w:sz w:val="28"/>
-                <w:szCs w:val="28"/>
-                <w:lang w:val="en-US"/>
-              </w:rPr>
-              <w:t>source-receiver range</w:t>
-            </w:r>
-          </w:p>
-        </w:tc>
-        <w:tc>
-          <w:tcPr>
-            <w:tcW w:w="1048" w:type="dxa"/>
-          </w:tcPr>
-          <w:p>
-            <w:pPr>
-              <w:jc w:val="both"/>
-              <w:rPr>
-                <w:rFonts w:ascii="Times New Roman" w:hAnsi="Times New Roman" w:cs="Times New Roman"/>
-                <w:sz w:val="28"/>
-                <w:szCs w:val="28"/>
-                <w:lang w:val="en-US"/>
-              </w:rPr>
-            </w:pPr>
-            <w:r>
-              <w:rPr>
-                <w:rFonts w:ascii="Times New Roman" w:hAnsi="Times New Roman" w:cs="Times New Roman"/>
-                <w:sz w:val="28"/>
-                <w:szCs w:val="28"/>
-                <w:lang w:val="en-US"/>
-              </w:rPr>
-              <w:t>m</w:t>
-            </w:r>
-          </w:p>
-        </w:tc>
-        <w:tc>
-          <w:tcPr>
-            <w:tcW w:w="1243" w:type="dxa"/>
+            <w:tcW w:w="2222" w:type="dxa"/>
+          </w:tcPr>
+          <w:p>
+            <w:pPr>
+              <w:jc w:val="both"/>
+              <w:rPr>
+                <w:rFonts w:ascii="Times New Roman" w:hAnsi="Times New Roman" w:cs="Times New Roman"/>
+                <w:sz w:val="28"/>
+                <w:szCs w:val="28"/>
+                <w:lang w:val="en-US"/>
+              </w:rPr>
+            </w:pPr>
+            <w:proofErr w:type="spellStart"/>
+            <w:r>
+              <w:rPr>
+                <w:rFonts w:ascii="Times New Roman" w:hAnsi="Times New Roman" w:cs="Times New Roman"/>
+                <w:sz w:val="28"/>
+                <w:szCs w:val="28"/>
+                <w:lang w:val="en-US"/>
+              </w:rPr>
+              <w:t>cb</w:t>
+            </w:r>
+            <w:proofErr w:type="spellEnd"/>
+          </w:p>
+        </w:tc>
+        <w:tc>
+          <w:tcPr>
+            <w:tcW w:w="3963" w:type="dxa"/>
+          </w:tcPr>
+          <w:p>
+            <w:pPr>
+              <w:jc w:val="both"/>
+              <w:rPr>
+                <w:rFonts w:ascii="Times New Roman" w:hAnsi="Times New Roman" w:cs="Times New Roman"/>
+                <w:sz w:val="28"/>
+                <w:szCs w:val="28"/>
+                <w:lang w:val="en-US"/>
+              </w:rPr>
+            </w:pPr>
+            <w:r>
+              <w:rPr>
+                <w:rFonts w:ascii="Times New Roman" w:hAnsi="Times New Roman" w:cs="Times New Roman"/>
+                <w:sz w:val="28"/>
+                <w:szCs w:val="28"/>
+                <w:lang w:val="en-US"/>
+              </w:rPr>
+              <w:t>bottom sound speed</w:t>
+            </w:r>
+          </w:p>
+        </w:tc>
+        <w:tc>
+          <w:tcPr>
+            <w:tcW w:w="1981" w:type="dxa"/>
+          </w:tcPr>
+          <w:p>
+            <w:pPr>
+              <w:jc w:val="both"/>
+              <w:rPr>
+                <w:rFonts w:ascii="Times New Roman" w:hAnsi="Times New Roman" w:cs="Times New Roman"/>
+                <w:sz w:val="28"/>
+                <w:szCs w:val="28"/>
+                <w:lang w:val="en-US"/>
+              </w:rPr>
+            </w:pPr>
+            <w:r>
+              <w:rPr>
+                <w:rFonts w:ascii="Times New Roman" w:hAnsi="Times New Roman" w:cs="Times New Roman"/>
+                <w:sz w:val="28"/>
+                <w:szCs w:val="28"/>
+                <w:lang w:val="en-US"/>
+              </w:rPr>
+              <w:t>m/s</w:t>
+            </w:r>
+          </w:p>
+        </w:tc>
+        <w:tc>
+          <w:tcPr>
+            <w:tcW w:w="1179" w:type="dxa"/>
           </w:tcPr>
           <w:p>
             <w:pPr>
@@ -1127,7 +1231,7 @@
       <w:tr>
         <w:tc>
           <w:tcPr>
-            <w:tcW w:w="1980" w:type="dxa"/>
+            <w:tcW w:w="2222" w:type="dxa"/>
           </w:tcPr>
           <w:p>
             <w:pPr>
@@ -1147,64 +1251,64 @@
                 <w:szCs w:val="28"/>
                 <w:lang w:val="en-US"/>
               </w:rPr>
-              <w:t>cb</w:t>
+              <w:t>rhob</w:t>
             </w:r>
             <w:proofErr w:type="spellEnd"/>
           </w:p>
         </w:tc>
         <w:tc>
           <w:tcPr>
-            <w:tcW w:w="5074" w:type="dxa"/>
-          </w:tcPr>
-          <w:p>
-            <w:pPr>
-              <w:jc w:val="both"/>
-              <w:rPr>
-                <w:rFonts w:ascii="Times New Roman" w:hAnsi="Times New Roman" w:cs="Times New Roman"/>
-                <w:sz w:val="28"/>
-                <w:szCs w:val="28"/>
-                <w:lang w:val="en-US"/>
-              </w:rPr>
-            </w:pPr>
-            <w:r>
-              <w:rPr>
-                <w:rFonts w:ascii="Times New Roman" w:hAnsi="Times New Roman" w:cs="Times New Roman"/>
-                <w:sz w:val="28"/>
-                <w:szCs w:val="28"/>
-                <w:lang w:val="en-US"/>
-              </w:rPr>
-              <w:t>bottom sound speed</w:t>
-            </w:r>
-          </w:p>
-        </w:tc>
-        <w:tc>
-          <w:tcPr>
-            <w:tcW w:w="1048" w:type="dxa"/>
-          </w:tcPr>
-          <w:p>
-            <w:pPr>
-              <w:jc w:val="both"/>
-              <w:rPr>
-                <w:rFonts w:ascii="Times New Roman" w:hAnsi="Times New Roman" w:cs="Times New Roman"/>
-                <w:sz w:val="28"/>
-                <w:szCs w:val="28"/>
-                <w:lang w:val="en-US"/>
-              </w:rPr>
-            </w:pPr>
-            <w:r>
-              <w:rPr>
-                <w:rFonts w:ascii="Times New Roman" w:hAnsi="Times New Roman" w:cs="Times New Roman"/>
-                <w:sz w:val="28"/>
-                <w:szCs w:val="28"/>
-                <w:lang w:val="en-US"/>
-              </w:rPr>
-              <w:t>m/s</w:t>
-            </w:r>
-          </w:p>
-        </w:tc>
-        <w:tc>
-          <w:tcPr>
-            <w:tcW w:w="1243" w:type="dxa"/>
+            <w:tcW w:w="3963" w:type="dxa"/>
+          </w:tcPr>
+          <w:p>
+            <w:pPr>
+              <w:jc w:val="both"/>
+              <w:rPr>
+                <w:rFonts w:ascii="Times New Roman" w:hAnsi="Times New Roman" w:cs="Times New Roman"/>
+                <w:sz w:val="28"/>
+                <w:szCs w:val="28"/>
+                <w:lang w:val="en-US"/>
+              </w:rPr>
+            </w:pPr>
+            <w:r>
+              <w:rPr>
+                <w:rFonts w:ascii="Times New Roman" w:hAnsi="Times New Roman" w:cs="Times New Roman"/>
+                <w:sz w:val="28"/>
+                <w:szCs w:val="28"/>
+                <w:lang w:val="en-US"/>
+              </w:rPr>
+              <w:t>bottom density</w:t>
+            </w:r>
+          </w:p>
+        </w:tc>
+        <w:tc>
+          <w:tcPr>
+            <w:tcW w:w="1981" w:type="dxa"/>
+          </w:tcPr>
+          <w:p>
+            <w:pPr>
+              <w:jc w:val="both"/>
+              <w:rPr>
+                <w:rFonts w:ascii="Times New Roman" w:hAnsi="Times New Roman" w:cs="Times New Roman"/>
+                <w:sz w:val="28"/>
+                <w:szCs w:val="28"/>
+                <w:lang w:val="en-US"/>
+              </w:rPr>
+            </w:pPr>
+            <w:r>
+              <w:rPr>
+                <w:rFonts w:ascii="Times New Roman" w:hAnsi="Times New Roman" w:cs="Times New Roman"/>
+                <w:sz w:val="28"/>
+                <w:szCs w:val="28"/>
+                <w:lang w:val="en-US"/>
+              </w:rPr>
+              <w:t>g/cm^3</w:t>
+            </w:r>
+          </w:p>
+        </w:tc>
+        <w:tc>
+          <w:tcPr>
+            <w:tcW w:w="1179" w:type="dxa"/>
           </w:tcPr>
           <w:p>
             <w:pPr>
@@ -1231,84 +1335,81 @@
       <w:tr>
         <w:tc>
           <w:tcPr>
-            <w:tcW w:w="1980" w:type="dxa"/>
-          </w:tcPr>
-          <w:p>
-            <w:pPr>
-              <w:jc w:val="both"/>
-              <w:rPr>
-                <w:rFonts w:ascii="Times New Roman" w:hAnsi="Times New Roman" w:cs="Times New Roman"/>
-                <w:sz w:val="28"/>
-                <w:szCs w:val="28"/>
-                <w:lang w:val="en-US"/>
-              </w:rPr>
-            </w:pPr>
-            <w:proofErr w:type="spellStart"/>
-            <w:r>
-              <w:rPr>
-                <w:rFonts w:ascii="Times New Roman" w:hAnsi="Times New Roman" w:cs="Times New Roman"/>
-                <w:sz w:val="28"/>
-                <w:szCs w:val="28"/>
-                <w:lang w:val="en-US"/>
-              </w:rPr>
-              <w:t>rhob</w:t>
-            </w:r>
-            <w:proofErr w:type="spellEnd"/>
-          </w:p>
-        </w:tc>
-        <w:tc>
-          <w:tcPr>
-            <w:tcW w:w="5074" w:type="dxa"/>
-          </w:tcPr>
-          <w:p>
-            <w:pPr>
-              <w:jc w:val="both"/>
-              <w:rPr>
-                <w:rFonts w:ascii="Times New Roman" w:hAnsi="Times New Roman" w:cs="Times New Roman"/>
-                <w:sz w:val="28"/>
-                <w:szCs w:val="28"/>
-                <w:lang w:val="en-US"/>
-              </w:rPr>
-            </w:pPr>
-            <w:r>
-              <w:rPr>
-                <w:rFonts w:ascii="Times New Roman" w:hAnsi="Times New Roman" w:cs="Times New Roman"/>
-                <w:sz w:val="28"/>
-                <w:szCs w:val="28"/>
-                <w:lang w:val="en-US"/>
-              </w:rPr>
-              <w:t>bottom density</w:t>
-            </w:r>
-          </w:p>
-        </w:tc>
-        <w:tc>
-          <w:tcPr>
-            <w:tcW w:w="1048" w:type="dxa"/>
-          </w:tcPr>
-          <w:p>
-            <w:pPr>
-              <w:jc w:val="both"/>
-              <w:rPr>
-                <w:rFonts w:ascii="Times New Roman" w:hAnsi="Times New Roman" w:cs="Times New Roman"/>
-                <w:sz w:val="28"/>
-                <w:szCs w:val="28"/>
-                <w:lang w:val="en-US"/>
-              </w:rPr>
-            </w:pPr>
-            <w:r>
-              <w:rPr>
-                <w:rFonts w:ascii="Times New Roman" w:hAnsi="Times New Roman" w:cs="Times New Roman"/>
-                <w:sz w:val="28"/>
-                <w:szCs w:val="28"/>
-                <w:lang w:val="en-US"/>
-              </w:rPr>
-              <w:t>g/cm^3</w:t>
-            </w:r>
-          </w:p>
-        </w:tc>
-        <w:tc>
-          <w:tcPr>
-            <w:tcW w:w="1243" w:type="dxa"/>
+            <w:tcW w:w="2222" w:type="dxa"/>
+          </w:tcPr>
+          <w:p>
+            <w:pPr>
+              <w:jc w:val="both"/>
+              <w:rPr>
+                <w:rFonts w:ascii="Times New Roman" w:hAnsi="Times New Roman" w:cs="Times New Roman"/>
+                <w:sz w:val="28"/>
+                <w:szCs w:val="28"/>
+                <w:lang w:val="en-US"/>
+              </w:rPr>
+            </w:pPr>
+            <w:r>
+              <w:rPr>
+                <w:rFonts w:ascii="Times New Roman" w:hAnsi="Times New Roman" w:cs="Times New Roman"/>
+                <w:sz w:val="28"/>
+                <w:szCs w:val="28"/>
+                <w:lang w:val="en-US"/>
+              </w:rPr>
+              <w:t>tau</w:t>
+            </w:r>
+          </w:p>
+        </w:tc>
+        <w:tc>
+          <w:tcPr>
+            <w:tcW w:w="3963" w:type="dxa"/>
+          </w:tcPr>
+          <w:p>
+            <w:pPr>
+              <w:jc w:val="both"/>
+              <w:rPr>
+                <w:rFonts w:ascii="Times New Roman" w:hAnsi="Times New Roman" w:cs="Times New Roman"/>
+                <w:sz w:val="28"/>
+                <w:szCs w:val="28"/>
+              </w:rPr>
+            </w:pPr>
+            <w:r>
+              <w:rPr>
+                <w:rFonts w:ascii="Times New Roman" w:hAnsi="Times New Roman" w:cs="Times New Roman"/>
+                <w:sz w:val="28"/>
+                <w:szCs w:val="28"/>
+                <w:lang w:val="en-US"/>
+              </w:rPr>
+              <w:t>mistiming correction</w:t>
+            </w:r>
+          </w:p>
+        </w:tc>
+        <w:tc>
+          <w:tcPr>
+            <w:tcW w:w="1981" w:type="dxa"/>
+          </w:tcPr>
+          <w:p>
+            <w:pPr>
+              <w:jc w:val="both"/>
+              <w:rPr>
+                <w:rFonts w:ascii="Times New Roman" w:hAnsi="Times New Roman" w:cs="Times New Roman"/>
+                <w:sz w:val="28"/>
+                <w:szCs w:val="28"/>
+                <w:lang w:val="en-US"/>
+              </w:rPr>
+            </w:pPr>
+            <w:r>
+              <w:rPr>
+                <w:rFonts w:ascii="Times New Roman" w:hAnsi="Times New Roman" w:cs="Times New Roman"/>
+                <w:sz w:val="28"/>
+                <w:szCs w:val="28"/>
+                <w:lang w:val="en-US"/>
+              </w:rPr>
+              <w:t>s</w:t>
+            </w:r>
+          </w:p>
+        </w:tc>
+        <w:tc>
+          <w:tcPr>
+            <w:tcW w:w="1179" w:type="dxa"/>
           </w:tcPr>
           <w:p>
             <w:pPr>
@@ -1335,81 +1436,102 @@
       <w:tr>
         <w:tc>
           <w:tcPr>
-            <w:tcW w:w="1980" w:type="dxa"/>
-          </w:tcPr>
-          <w:p>
-            <w:pPr>
-              <w:jc w:val="both"/>
-              <w:rPr>
-                <w:rFonts w:ascii="Times New Roman" w:hAnsi="Times New Roman" w:cs="Times New Roman"/>
-                <w:sz w:val="28"/>
-                <w:szCs w:val="28"/>
-                <w:lang w:val="en-US"/>
-              </w:rPr>
-            </w:pPr>
-            <w:r>
-              <w:rPr>
-                <w:rFonts w:ascii="Times New Roman" w:hAnsi="Times New Roman" w:cs="Times New Roman"/>
-                <w:sz w:val="28"/>
-                <w:szCs w:val="28"/>
-                <w:lang w:val="en-US"/>
-              </w:rPr>
-              <w:t>tau</w:t>
-            </w:r>
-          </w:p>
-        </w:tc>
-        <w:tc>
-          <w:tcPr>
-            <w:tcW w:w="5074" w:type="dxa"/>
-          </w:tcPr>
-          <w:p>
-            <w:pPr>
-              <w:jc w:val="both"/>
-              <w:rPr>
-                <w:rFonts w:ascii="Times New Roman" w:hAnsi="Times New Roman" w:cs="Times New Roman"/>
-                <w:sz w:val="28"/>
-                <w:szCs w:val="28"/>
-              </w:rPr>
-            </w:pPr>
-            <w:r>
-              <w:rPr>
-                <w:rFonts w:ascii="Times New Roman" w:hAnsi="Times New Roman" w:cs="Times New Roman"/>
-                <w:sz w:val="28"/>
-                <w:szCs w:val="28"/>
-                <w:lang w:val="en-US"/>
-              </w:rPr>
-              <w:t>mistiming correction</w:t>
-            </w:r>
-          </w:p>
-        </w:tc>
-        <w:tc>
-          <w:tcPr>
-            <w:tcW w:w="1048" w:type="dxa"/>
-          </w:tcPr>
-          <w:p>
-            <w:pPr>
-              <w:jc w:val="both"/>
-              <w:rPr>
-                <w:rFonts w:ascii="Times New Roman" w:hAnsi="Times New Roman" w:cs="Times New Roman"/>
-                <w:sz w:val="28"/>
-                <w:szCs w:val="28"/>
-                <w:lang w:val="en-US"/>
-              </w:rPr>
-            </w:pPr>
-            <w:r>
-              <w:rPr>
-                <w:rFonts w:ascii="Times New Roman" w:hAnsi="Times New Roman" w:cs="Times New Roman"/>
-                <w:sz w:val="28"/>
-                <w:szCs w:val="28"/>
-                <w:lang w:val="en-US"/>
-              </w:rPr>
-              <w:t>s</w:t>
-            </w:r>
-          </w:p>
-        </w:tc>
-        <w:tc>
-          <w:tcPr>
-            <w:tcW w:w="1243" w:type="dxa"/>
+            <w:tcW w:w="2222" w:type="dxa"/>
+          </w:tcPr>
+          <w:p>
+            <w:pPr>
+              <w:jc w:val="both"/>
+              <w:rPr>
+                <w:rFonts w:ascii="Times New Roman" w:hAnsi="Times New Roman" w:cs="Times New Roman"/>
+                <w:sz w:val="28"/>
+                <w:szCs w:val="28"/>
+                <w:lang w:val="en-US"/>
+              </w:rPr>
+            </w:pPr>
+            <w:r>
+              <w:rPr>
+                <w:rFonts w:ascii="Times New Roman" w:hAnsi="Times New Roman" w:cs="Times New Roman"/>
+                <w:sz w:val="28"/>
+                <w:szCs w:val="28"/>
+                <w:lang w:val="en-US"/>
+              </w:rPr>
+              <w:t>d[</w:t>
+            </w:r>
+            <w:proofErr w:type="spellStart"/>
+            <w:r>
+              <w:rPr>
+                <w:rFonts w:ascii="Times New Roman" w:hAnsi="Times New Roman" w:cs="Times New Roman"/>
+                <w:sz w:val="28"/>
+                <w:szCs w:val="28"/>
+                <w:lang w:val="en-US"/>
+              </w:rPr>
+              <w:t>i</w:t>
+            </w:r>
+            <w:proofErr w:type="spellEnd"/>
+            <w:r>
+              <w:rPr>
+                <w:rFonts w:ascii="Times New Roman" w:hAnsi="Times New Roman" w:cs="Times New Roman"/>
+                <w:sz w:val="28"/>
+                <w:szCs w:val="28"/>
+                <w:lang w:val="en-US"/>
+              </w:rPr>
+              <w:t>] (d1,d2,d3,…)</w:t>
+            </w:r>
+          </w:p>
+        </w:tc>
+        <w:tc>
+          <w:tcPr>
+            <w:tcW w:w="3963" w:type="dxa"/>
+          </w:tcPr>
+          <w:p>
+            <w:pPr>
+              <w:jc w:val="both"/>
+              <w:rPr>
+                <w:rFonts w:ascii="Times New Roman" w:hAnsi="Times New Roman" w:cs="Times New Roman"/>
+                <w:sz w:val="28"/>
+                <w:szCs w:val="28"/>
+                <w:lang w:val="en-US"/>
+              </w:rPr>
+            </w:pPr>
+            <w:r>
+              <w:rPr>
+                <w:rFonts w:ascii="Times New Roman" w:hAnsi="Times New Roman" w:cs="Times New Roman"/>
+                <w:sz w:val="28"/>
+                <w:szCs w:val="28"/>
+                <w:lang w:val="en-US"/>
+              </w:rPr>
+              <w:t>depths of the sound speed profile nodes</w:t>
+            </w:r>
+          </w:p>
+        </w:tc>
+        <w:tc>
+          <w:tcPr>
+            <w:tcW w:w="1981" w:type="dxa"/>
+          </w:tcPr>
+          <w:p>
+            <w:pPr>
+              <w:jc w:val="both"/>
+              <w:rPr>
+                <w:rFonts w:ascii="Times New Roman" w:hAnsi="Times New Roman" w:cs="Times New Roman"/>
+                <w:sz w:val="28"/>
+                <w:szCs w:val="28"/>
+                <w:lang w:val="en-US"/>
+              </w:rPr>
+            </w:pPr>
+            <w:r>
+              <w:rPr>
+                <w:rFonts w:ascii="Times New Roman" w:hAnsi="Times New Roman" w:cs="Times New Roman"/>
+                <w:sz w:val="28"/>
+                <w:szCs w:val="28"/>
+                <w:lang w:val="en-US"/>
+              </w:rPr>
+              <w:t>m</w:t>
+            </w:r>
+          </w:p>
+        </w:tc>
+        <w:tc>
+          <w:tcPr>
+            <w:tcW w:w="1179" w:type="dxa"/>
           </w:tcPr>
           <w:p>
             <w:pPr>
@@ -1436,27 +1558,18 @@
       <w:tr>
         <w:tc>
           <w:tcPr>
-            <w:tcW w:w="1980" w:type="dxa"/>
-          </w:tcPr>
-          <w:p>
-            <w:pPr>
-              <w:jc w:val="both"/>
-              <w:rPr>
-                <w:rFonts w:ascii="Times New Roman" w:hAnsi="Times New Roman" w:cs="Times New Roman"/>
-                <w:sz w:val="28"/>
-                <w:szCs w:val="28"/>
-                <w:lang w:val="en-US"/>
-              </w:rPr>
-            </w:pPr>
-            <w:r>
-              <w:rPr>
-                <w:rFonts w:ascii="Times New Roman" w:hAnsi="Times New Roman" w:cs="Times New Roman"/>
-                <w:sz w:val="28"/>
-                <w:szCs w:val="28"/>
-                <w:lang w:val="en-US"/>
-              </w:rPr>
-              <w:t>d[</w:t>
-            </w:r>
+            <w:tcW w:w="2222" w:type="dxa"/>
+          </w:tcPr>
+          <w:p>
+            <w:pPr>
+              <w:jc w:val="both"/>
+              <w:rPr>
+                <w:rFonts w:ascii="Times New Roman" w:hAnsi="Times New Roman" w:cs="Times New Roman"/>
+                <w:sz w:val="28"/>
+                <w:szCs w:val="28"/>
+                <w:lang w:val="en-US"/>
+              </w:rPr>
+            </w:pPr>
             <w:proofErr w:type="spellStart"/>
             <w:r>
               <w:rPr>
@@ -1465,6 +1578,35 @@
                 <w:szCs w:val="28"/>
                 <w:lang w:val="en-US"/>
               </w:rPr>
+              <w:t>c</w:t>
+            </w:r>
+            <w:r>
+              <w:rPr>
+                <w:rFonts w:ascii="Times New Roman" w:hAnsi="Times New Roman" w:cs="Times New Roman"/>
+                <w:sz w:val="28"/>
+                <w:szCs w:val="28"/>
+                <w:lang w:val="en-US"/>
+              </w:rPr>
+              <w:t>w</w:t>
+            </w:r>
+            <w:proofErr w:type="spellEnd"/>
+            <w:r>
+              <w:rPr>
+                <w:rFonts w:ascii="Times New Roman" w:hAnsi="Times New Roman" w:cs="Times New Roman"/>
+                <w:sz w:val="28"/>
+                <w:szCs w:val="28"/>
+                <w:lang w:val="en-US"/>
+              </w:rPr>
+              <w:t>[</w:t>
+            </w:r>
+            <w:proofErr w:type="spellStart"/>
+            <w:r>
+              <w:rPr>
+                <w:rFonts w:ascii="Times New Roman" w:hAnsi="Times New Roman" w:cs="Times New Roman"/>
+                <w:sz w:val="28"/>
+                <w:szCs w:val="28"/>
+                <w:lang w:val="en-US"/>
+              </w:rPr>
               <w:t>i</w:t>
             </w:r>
             <w:proofErr w:type="spellEnd"/>
@@ -1475,110 +1617,7 @@
                 <w:szCs w:val="28"/>
                 <w:lang w:val="en-US"/>
               </w:rPr>
-              <w:t>] (d1,d2,d3,…)</w:t>
-            </w:r>
-          </w:p>
-        </w:tc>
-        <w:tc>
-          <w:tcPr>
-            <w:tcW w:w="5074" w:type="dxa"/>
-          </w:tcPr>
-          <w:p>
-            <w:pPr>
-              <w:jc w:val="both"/>
-              <w:rPr>
-                <w:rFonts w:ascii="Times New Roman" w:hAnsi="Times New Roman" w:cs="Times New Roman"/>
-                <w:sz w:val="28"/>
-                <w:szCs w:val="28"/>
-                <w:lang w:val="en-US"/>
-              </w:rPr>
-            </w:pPr>
-            <w:r>
-              <w:rPr>
-                <w:rFonts w:ascii="Times New Roman" w:hAnsi="Times New Roman" w:cs="Times New Roman"/>
-                <w:sz w:val="28"/>
-                <w:szCs w:val="28"/>
-                <w:lang w:val="en-US"/>
-              </w:rPr>
-              <w:t>depths of the sound speed profile nodes</w:t>
-            </w:r>
-          </w:p>
-        </w:tc>
-        <w:tc>
-          <w:tcPr>
-            <w:tcW w:w="1048" w:type="dxa"/>
-          </w:tcPr>
-          <w:p>
-            <w:pPr>
-              <w:jc w:val="both"/>
-              <w:rPr>
-                <w:rFonts w:ascii="Times New Roman" w:hAnsi="Times New Roman" w:cs="Times New Roman"/>
-                <w:sz w:val="28"/>
-                <w:szCs w:val="28"/>
-                <w:lang w:val="en-US"/>
-              </w:rPr>
-            </w:pPr>
-            <w:r>
-              <w:rPr>
-                <w:rFonts w:ascii="Times New Roman" w:hAnsi="Times New Roman" w:cs="Times New Roman"/>
-                <w:sz w:val="28"/>
-                <w:szCs w:val="28"/>
-                <w:lang w:val="en-US"/>
-              </w:rPr>
-              <w:t>m</w:t>
-            </w:r>
-          </w:p>
-        </w:tc>
-        <w:tc>
-          <w:tcPr>
-            <w:tcW w:w="1243" w:type="dxa"/>
-          </w:tcPr>
-          <w:p>
-            <w:pPr>
-              <w:jc w:val="both"/>
-              <w:rPr>
-                <w:rFonts w:ascii="Times New Roman" w:hAnsi="Times New Roman" w:cs="Times New Roman"/>
-                <w:sz w:val="28"/>
-                <w:szCs w:val="28"/>
-                <w:lang w:val="en-US"/>
-              </w:rPr>
-            </w:pPr>
-            <w:r>
-              <w:rPr>
-                <w:rFonts w:ascii="Times New Roman" w:hAnsi="Times New Roman" w:cs="Times New Roman"/>
-                <w:sz w:val="28"/>
-                <w:szCs w:val="28"/>
-                <w:lang w:val="en-US"/>
-              </w:rPr>
-              <w:t>yes</w:t>
-            </w:r>
-          </w:p>
-        </w:tc>
-      </w:tr>
-      <w:tr>
-        <w:tc>
-          <w:tcPr>
-            <w:tcW w:w="1980" w:type="dxa"/>
-          </w:tcPr>
-          <w:p>
-            <w:pPr>
-              <w:jc w:val="both"/>
-              <w:rPr>
-                <w:rFonts w:ascii="Times New Roman" w:hAnsi="Times New Roman" w:cs="Times New Roman"/>
-                <w:sz w:val="28"/>
-                <w:szCs w:val="28"/>
-                <w:lang w:val="en-US"/>
-              </w:rPr>
-            </w:pPr>
-            <w:proofErr w:type="spellStart"/>
-            <w:r>
-              <w:rPr>
-                <w:rFonts w:ascii="Times New Roman" w:hAnsi="Times New Roman" w:cs="Times New Roman"/>
-                <w:sz w:val="28"/>
-                <w:szCs w:val="28"/>
-                <w:lang w:val="en-US"/>
-              </w:rPr>
-              <w:t>c</w:t>
+              <w:t>]    (c</w:t>
             </w:r>
             <w:r>
               <w:rPr>
@@ -1589,55 +1628,14 @@
               </w:rPr>
               <w:t>w</w:t>
             </w:r>
-            <w:proofErr w:type="spellEnd"/>
-            <w:r>
-              <w:rPr>
-                <w:rFonts w:ascii="Times New Roman" w:hAnsi="Times New Roman" w:cs="Times New Roman"/>
-                <w:sz w:val="28"/>
-                <w:szCs w:val="28"/>
-                <w:lang w:val="en-US"/>
-              </w:rPr>
-              <w:t>[</w:t>
-            </w:r>
-            <w:proofErr w:type="spellStart"/>
-            <w:r>
-              <w:rPr>
-                <w:rFonts w:ascii="Times New Roman" w:hAnsi="Times New Roman" w:cs="Times New Roman"/>
-                <w:sz w:val="28"/>
-                <w:szCs w:val="28"/>
-                <w:lang w:val="en-US"/>
-              </w:rPr>
-              <w:t>i</w:t>
-            </w:r>
-            <w:proofErr w:type="spellEnd"/>
-            <w:r>
-              <w:rPr>
-                <w:rFonts w:ascii="Times New Roman" w:hAnsi="Times New Roman" w:cs="Times New Roman"/>
-                <w:sz w:val="28"/>
-                <w:szCs w:val="28"/>
-                <w:lang w:val="en-US"/>
-              </w:rPr>
-              <w:t xml:space="preserve">] </w:t>
-            </w:r>
-            <w:proofErr w:type="gramStart"/>
-            <w:r>
-              <w:rPr>
-                <w:rFonts w:ascii="Times New Roman" w:hAnsi="Times New Roman" w:cs="Times New Roman"/>
-                <w:sz w:val="28"/>
-                <w:szCs w:val="28"/>
-                <w:lang w:val="en-US"/>
-              </w:rPr>
-              <w:t xml:space="preserve">   (</w:t>
-            </w:r>
-            <w:proofErr w:type="gramEnd"/>
-            <w:r>
-              <w:rPr>
-                <w:rFonts w:ascii="Times New Roman" w:hAnsi="Times New Roman" w:cs="Times New Roman"/>
-                <w:sz w:val="28"/>
-                <w:szCs w:val="28"/>
-                <w:lang w:val="en-US"/>
-              </w:rPr>
-              <w:t>c</w:t>
+            <w:r>
+              <w:rPr>
+                <w:rFonts w:ascii="Times New Roman" w:hAnsi="Times New Roman" w:cs="Times New Roman"/>
+                <w:sz w:val="28"/>
+                <w:szCs w:val="28"/>
+                <w:lang w:val="en-US"/>
+              </w:rPr>
+              <w:t>0,c</w:t>
             </w:r>
             <w:r>
               <w:rPr>
@@ -1655,7 +1653,7 @@
                 <w:szCs w:val="28"/>
                 <w:lang w:val="en-US"/>
               </w:rPr>
-              <w:t>0,c</w:t>
+              <w:t>1,c</w:t>
             </w:r>
             <w:r>
               <w:rPr>
@@ -1673,31 +1671,13 @@
                 <w:szCs w:val="28"/>
                 <w:lang w:val="en-US"/>
               </w:rPr>
-              <w:t>1,c</w:t>
-            </w:r>
-            <w:r>
-              <w:rPr>
-                <w:rFonts w:ascii="Times New Roman" w:hAnsi="Times New Roman" w:cs="Times New Roman"/>
-                <w:sz w:val="28"/>
-                <w:szCs w:val="28"/>
-                <w:lang w:val="en-US"/>
-              </w:rPr>
-              <w:t>w</w:t>
-            </w:r>
-            <w:r>
-              <w:rPr>
-                <w:rFonts w:ascii="Times New Roman" w:hAnsi="Times New Roman" w:cs="Times New Roman"/>
-                <w:sz w:val="28"/>
-                <w:szCs w:val="28"/>
-                <w:lang w:val="en-US"/>
-              </w:rPr>
               <w:t>2…)</w:t>
             </w:r>
           </w:p>
         </w:tc>
         <w:tc>
           <w:tcPr>
-            <w:tcW w:w="5074" w:type="dxa"/>
+            <w:tcW w:w="3963" w:type="dxa"/>
           </w:tcPr>
           <w:p>
             <w:pPr>
@@ -1722,7 +1702,7 @@
         </w:tc>
         <w:tc>
           <w:tcPr>
-            <w:tcW w:w="1048" w:type="dxa"/>
+            <w:tcW w:w="1981" w:type="dxa"/>
           </w:tcPr>
           <w:p>
             <w:pPr>
@@ -1747,7 +1727,7 @@
         </w:tc>
         <w:tc>
           <w:tcPr>
-            <w:tcW w:w="1243" w:type="dxa"/>
+            <w:tcW w:w="1179" w:type="dxa"/>
           </w:tcPr>
           <w:p>
             <w:pPr>
@@ -1811,7 +1791,6 @@
         </w:rPr>
         <w:t>w</w:t>
       </w:r>
-      <w:proofErr w:type="gramStart"/>
       <w:r>
         <w:rPr>
           <w:rFonts w:ascii="Times New Roman" w:hAnsi="Times New Roman" w:cs="Times New Roman"/>
@@ -1830,7 +1809,6 @@
         </w:rPr>
         <w:t>w</w:t>
       </w:r>
-      <w:proofErr w:type="gramEnd"/>
       <w:r>
         <w:rPr>
           <w:rFonts w:ascii="Times New Roman" w:hAnsi="Times New Roman" w:cs="Times New Roman"/>
@@ -2535,16 +2513,6 @@
         </w:rPr>
         <w:t>-------------------------------END-----------------------------------------</w:t>
       </w:r>
-    </w:p>
-    <w:p>
-      <w:pPr>
-        <w:rPr>
-          <w:rFonts w:ascii="Times New Roman" w:hAnsi="Times New Roman" w:cs="Times New Roman"/>
-          <w:sz w:val="28"/>
-          <w:szCs w:val="28"/>
-          <w:lang w:val="en-US"/>
-        </w:rPr>
-      </w:pPr>
     </w:p>
     <w:p>
       <w:pPr>
@@ -2583,7 +2551,7 @@
       </w:pPr>
     </w:pPrDefault>
   </w:docDefaults>
-  <w:latentStyles w:defLockedState="0" w:defUIPriority="99" w:defSemiHidden="0" w:defUnhideWhenUsed="0" w:defQFormat="0" w:count="375">
+  <w:latentStyles w:defLockedState="0" w:defUIPriority="99" w:defSemiHidden="0" w:defUnhideWhenUsed="0" w:defQFormat="0" w:count="376">
     <w:lsdException w:name="Normal" w:uiPriority="0" w:qFormat="1"/>
     <w:lsdException w:name="heading 1" w:uiPriority="9" w:qFormat="1"/>
     <w:lsdException w:name="heading 2" w:semiHidden="1" w:uiPriority="9" w:unhideWhenUsed="1" w:qFormat="1"/>
@@ -2959,6 +2927,7 @@
     <w:lsdException w:name="Smart Hyperlink" w:semiHidden="1" w:unhideWhenUsed="1"/>
     <w:lsdException w:name="Hashtag" w:semiHidden="1" w:unhideWhenUsed="1"/>
     <w:lsdException w:name="Unresolved Mention" w:semiHidden="1" w:unhideWhenUsed="1"/>
+    <w:lsdException w:name="Smart Link" w:semiHidden="1" w:unhideWhenUsed="1"/>
   </w:latentStyles>
   <w:style w:type="paragraph" w:default="1" w:styleId="a">
     <w:name w:val="Normal"/>

</xml_diff>